<commit_message>
Update SBC Interface : Adding new parameter in UnAllocate Request
</commit_message>
<xml_diff>
--- a/Document/SBC Interface.docx
+++ b/Document/SBC Interface.docx
@@ -57,9 +57,6 @@
     <w:p>
       <w:pPr>
         <w:pStyle w:val="Heading3"/>
-        <w:rPr>
-          <w:rFonts w:hint="cs"/>
-        </w:rPr>
       </w:pPr>
       <w:r>
         <w:t>Request</w:t>
@@ -93,57 +90,12 @@
         <w:rPr>
           <w:rFonts w:cs="SimSun"/>
         </w:rPr>
-        <w:t xml:space="preserve">Format </w:t>
-      </w:r>
-      <w:proofErr w:type="gramStart"/>
-      <w:r>
-        <w:rPr>
-          <w:rFonts w:cs="SimSun"/>
-        </w:rPr>
-        <w:t>url</w:t>
-      </w:r>
-      <w:proofErr w:type="gramEnd"/>
-      <w:r>
-        <w:rPr>
-          <w:rFonts w:cs="SimSun"/>
-        </w:rPr>
-        <w:t>: "/</w:t>
-      </w:r>
-      <w:proofErr w:type="spellStart"/>
-      <w:r>
-        <w:rPr>
-          <w:rFonts w:cs="SimSun"/>
-        </w:rPr>
-        <w:t>AppName</w:t>
-      </w:r>
-      <w:proofErr w:type="spellEnd"/>
-      <w:r>
-        <w:rPr>
-          <w:rFonts w:cs="SimSun"/>
-        </w:rPr>
-        <w:t>/version/${</w:t>
-      </w:r>
-      <w:proofErr w:type="spellStart"/>
-      <w:r>
-        <w:rPr>
-          <w:rFonts w:cs="SimSun"/>
-        </w:rPr>
-        <w:t>SubNode</w:t>
-      </w:r>
-      <w:proofErr w:type="spellEnd"/>
-      <w:r>
-        <w:rPr>
-          <w:rFonts w:cs="SimSun"/>
-        </w:rPr>
-        <w:t>}/${command}/${x-session-id}?"</w:t>
+        <w:t>Format url: "/AppName/version/${SubNode}/${command}/${x-session-id}?"</w:t>
       </w:r>
     </w:p>
     <w:p>
       <w:pPr>
         <w:pStyle w:val="NoSpacing"/>
-        <w:rPr>
-          <w:rFonts w:hint="cs"/>
-        </w:rPr>
       </w:pPr>
     </w:p>
     <w:tbl>
@@ -361,7 +313,6 @@
               </w:rPr>
               <w:t>/</w:t>
             </w:r>
-            <w:proofErr w:type="spellStart"/>
             <w:r>
               <w:rPr>
                 <w:rFonts w:ascii="Calibri" w:hAnsi="Calibri"/>
@@ -373,7 +324,6 @@
               </w:rPr>
               <w:t>ResourceAllocate</w:t>
             </w:r>
-            <w:proofErr w:type="spellEnd"/>
             <w:r>
               <w:rPr>
                 <w:rFonts w:ascii="Calibri" w:hAnsi="Calibri"/>
@@ -2161,7 +2111,7 @@
         <w:adjustRightInd w:val="0"/>
         <w:spacing w:after="0" w:line="288" w:lineRule="auto"/>
         <w:rPr>
-          <w:rFonts w:ascii="Calibri" w:hAnsi="Calibri" w:hint="cs"/>
+          <w:rFonts w:ascii="Calibri" w:hAnsi="Calibri"/>
           <w:color w:val="000000" w:themeColor="text1"/>
           <w:sz w:val="24"/>
           <w:szCs w:val="24"/>
@@ -2197,8 +2147,6 @@
           <w:szCs w:val="24"/>
         </w:rPr>
       </w:pPr>
-      <w:proofErr w:type="spellStart"/>
-      <w:proofErr w:type="gramStart"/>
       <w:r>
         <w:rPr>
           <w:rFonts w:ascii="Calibri" w:hAnsi="Calibri"/>
@@ -2210,8 +2158,6 @@
         </w:rPr>
         <w:t>url</w:t>
       </w:r>
-      <w:proofErr w:type="spellEnd"/>
-      <w:proofErr w:type="gramEnd"/>
       <w:r>
         <w:rPr>
           <w:rFonts w:ascii="Calibri" w:hAnsi="Calibri"/>
@@ -2246,27 +2192,7 @@
           <w:sz w:val="24"/>
           <w:szCs w:val="24"/>
         </w:rPr>
-        <w:t>"/P-WRTC/1.0.0/SBC/</w:t>
-      </w:r>
-      <w:proofErr w:type="spellStart"/>
-      <w:r>
-        <w:rPr>
-          <w:rFonts w:ascii="Calibri" w:hAnsi="Calibri"/>
-          <w:color w:val="000000" w:themeColor="text1"/>
-          <w:sz w:val="24"/>
-          <w:szCs w:val="24"/>
-        </w:rPr>
-        <w:t>ResourceAllocate</w:t>
-      </w:r>
-      <w:proofErr w:type="spellEnd"/>
-      <w:r>
-        <w:rPr>
-          <w:rFonts w:ascii="Calibri" w:hAnsi="Calibri"/>
-          <w:color w:val="000000" w:themeColor="text1"/>
-          <w:sz w:val="24"/>
-          <w:szCs w:val="24"/>
-        </w:rPr>
-        <w:t>/668100100001?"</w:t>
+        <w:t>"/P-WRTC/1.0.0/SBC/ResourceAllocate/668100100001?"</w:t>
       </w:r>
     </w:p>
     <w:p>
@@ -2329,27 +2255,13 @@
         <w:rPr>
           <w:szCs w:val="22"/>
         </w:rPr>
-        <w:t>"Host</w:t>
-      </w:r>
-      <w:proofErr w:type="gramStart"/>
+        <w:t xml:space="preserve">"Host" </w:t>
+      </w:r>
       <w:r>
         <w:rPr>
           <w:szCs w:val="22"/>
         </w:rPr>
-        <w:t xml:space="preserve">" </w:t>
-      </w:r>
-      <w:r>
-        <w:rPr>
-          <w:szCs w:val="22"/>
-        </w:rPr>
-        <w:t>:</w:t>
-      </w:r>
-      <w:proofErr w:type="gramEnd"/>
-      <w:r>
-        <w:rPr>
-          <w:szCs w:val="22"/>
-        </w:rPr>
-        <w:t xml:space="preserve"> </w:t>
+        <w:t xml:space="preserve">: </w:t>
       </w:r>
       <w:r>
         <w:rPr>
@@ -2394,27 +2306,7 @@
           <w:sz w:val="24"/>
           <w:szCs w:val="24"/>
         </w:rPr>
-        <w:t>Content-Type" = "application/</w:t>
-      </w:r>
-      <w:proofErr w:type="spellStart"/>
-      <w:r>
-        <w:rPr>
-          <w:rFonts w:ascii="Calibri" w:hAnsi="Calibri"/>
-          <w:color w:val="000000" w:themeColor="text1"/>
-          <w:sz w:val="24"/>
-          <w:szCs w:val="24"/>
-        </w:rPr>
-        <w:t>json</w:t>
-      </w:r>
-      <w:proofErr w:type="spellEnd"/>
-      <w:r>
-        <w:rPr>
-          <w:rFonts w:ascii="Calibri" w:hAnsi="Calibri"/>
-          <w:color w:val="000000" w:themeColor="text1"/>
-          <w:sz w:val="24"/>
-          <w:szCs w:val="24"/>
-        </w:rPr>
-        <w:t>"</w:t>
+        <w:t>Content-Type" = "application/json"</w:t>
       </w:r>
     </w:p>
     <w:p>
@@ -2517,7 +2409,6 @@
         </w:rPr>
         <w:t>"</w:t>
       </w:r>
-      <w:proofErr w:type="gramStart"/>
       <w:r>
         <w:rPr>
           <w:rFonts w:ascii="Calibri" w:hAnsi="Calibri"/>
@@ -2527,7 +2418,6 @@
         </w:rPr>
         <w:t>x-session</w:t>
       </w:r>
-      <w:proofErr w:type="gramEnd"/>
       <w:r>
         <w:rPr>
           <w:rFonts w:ascii="Calibri" w:hAnsi="Calibri" w:cs="Calibri"/>
@@ -2849,7 +2739,6 @@
         </w:rPr>
         <w:t>Callback-Session</w:t>
       </w:r>
-      <w:proofErr w:type="gramStart"/>
       <w:r>
         <w:rPr>
           <w:rFonts w:ascii="Calibri" w:hAnsi="Calibri" w:cs="Calibri"/>
@@ -2866,17 +2755,7 @@
           <w:sz w:val="24"/>
           <w:szCs w:val="24"/>
         </w:rPr>
-        <w:t xml:space="preserve"> :</w:t>
-      </w:r>
-      <w:proofErr w:type="gramEnd"/>
-      <w:r>
-        <w:rPr>
-          <w:rFonts w:ascii="Calibri" w:hAnsi="Calibri"/>
-          <w:color w:val="000000" w:themeColor="text1"/>
-          <w:sz w:val="24"/>
-          <w:szCs w:val="24"/>
-        </w:rPr>
-        <w:t xml:space="preserve"> </w:t>
+        <w:t xml:space="preserve"> : </w:t>
       </w:r>
       <w:r>
         <w:rPr>
@@ -2970,7 +2849,6 @@
         </w:rPr>
         <w:t>Flag-Direction</w:t>
       </w:r>
-      <w:proofErr w:type="gramStart"/>
       <w:r>
         <w:rPr>
           <w:rFonts w:ascii="Calibri" w:hAnsi="Calibri" w:cs="Calibri"/>
@@ -2987,17 +2865,7 @@
           <w:sz w:val="24"/>
           <w:szCs w:val="24"/>
         </w:rPr>
-        <w:t xml:space="preserve"> :</w:t>
-      </w:r>
-      <w:proofErr w:type="gramEnd"/>
-      <w:r>
-        <w:rPr>
-          <w:rFonts w:ascii="Calibri" w:hAnsi="Calibri"/>
-          <w:color w:val="000000" w:themeColor="text1"/>
-          <w:sz w:val="24"/>
-          <w:szCs w:val="24"/>
-        </w:rPr>
-        <w:t xml:space="preserve"> </w:t>
+        <w:t xml:space="preserve"> : </w:t>
       </w:r>
       <w:r>
         <w:rPr>
@@ -3273,7 +3141,7 @@
         <w:adjustRightInd w:val="0"/>
         <w:spacing w:after="0" w:line="288" w:lineRule="auto"/>
         <w:rPr>
-          <w:rFonts w:ascii="Calibri" w:hAnsi="Calibri" w:hint="cs"/>
+          <w:rFonts w:ascii="Calibri" w:hAnsi="Calibri"/>
           <w:b/>
           <w:bCs/>
           <w:color w:val="FF0000"/>
@@ -4102,26 +3970,7 @@
                 <w:sz w:val="20"/>
                 <w:szCs w:val="20"/>
               </w:rPr>
-              <w:t xml:space="preserve">In case </w:t>
-            </w:r>
-            <w:r>
-              <w:rPr>
-                <w:b/>
-                <w:bCs/>
-                <w:noProof/>
-                <w:sz w:val="20"/>
-                <w:szCs w:val="20"/>
-                <w:u w:val="single"/>
-              </w:rPr>
-              <w:t>Resource Allocate Response</w:t>
-            </w:r>
-            <w:r>
-              <w:rPr>
-                <w:noProof/>
-                <w:sz w:val="20"/>
-                <w:szCs w:val="20"/>
-              </w:rPr>
-              <w:t xml:space="preserve"> ; Get value “SDP” from Instance and application will modify message as following:</w:t>
+              <w:t>Get value “SDP” from Resource Allocate Request and application will modify message as following:</w:t>
             </w:r>
           </w:p>
           <w:p>
@@ -4402,17 +4251,7 @@
                 <w:bdr w:val="single" w:sz="4" w:space="0" w:color="auto"/>
                 <w:lang w:bidi="th-TH"/>
               </w:rPr>
-              <w:t>Follow session 4.2.9</w:t>
-            </w:r>
-            <w:r>
-              <w:rPr>
-                <w:noProof/>
-                <w:sz w:val="20"/>
-                <w:szCs w:val="20"/>
-                <w:bdr w:val="single" w:sz="4" w:space="0" w:color="auto"/>
-                <w:lang w:bidi="th-TH"/>
-              </w:rPr>
-              <w:t xml:space="preserve"> </w:t>
+              <w:t xml:space="preserve">Follow session 4.2.9 </w:t>
             </w:r>
             <w:r>
               <w:rPr>
@@ -4453,6 +4292,208 @@
               </w:rPr>
               <w:t>a=rtpmap:96 opus/48000/2</w:t>
             </w:r>
+          </w:p>
+          <w:p>
+            <w:pPr>
+              <w:rPr>
+                <w:noProof/>
+                <w:sz w:val="20"/>
+                <w:szCs w:val="20"/>
+              </w:rPr>
+            </w:pPr>
+          </w:p>
+          <w:p>
+            <w:pPr>
+              <w:rPr>
+                <w:b/>
+                <w:bCs/>
+                <w:noProof/>
+                <w:sz w:val="20"/>
+                <w:szCs w:val="20"/>
+                <w:u w:val="single"/>
+              </w:rPr>
+            </w:pPr>
+            <w:r>
+              <w:rPr>
+                <w:b/>
+                <w:bCs/>
+                <w:noProof/>
+                <w:sz w:val="20"/>
+                <w:szCs w:val="20"/>
+                <w:u w:val="single"/>
+              </w:rPr>
+              <w:t>Note :</w:t>
+            </w:r>
+            <w:r>
+              <w:rPr>
+                <w:b/>
+                <w:bCs/>
+                <w:noProof/>
+                <w:sz w:val="20"/>
+                <w:szCs w:val="20"/>
+                <w:u w:val="single"/>
+              </w:rPr>
+              <w:t xml:space="preserve"> </w:t>
+            </w:r>
+          </w:p>
+          <w:p>
+            <w:pPr>
+              <w:pStyle w:val="ListParagraph"/>
+              <w:numPr>
+                <w:ilvl w:val="0"/>
+                <w:numId w:val="17"/>
+              </w:numPr>
+              <w:rPr>
+                <w:noProof/>
+                <w:sz w:val="20"/>
+                <w:szCs w:val="20"/>
+              </w:rPr>
+            </w:pPr>
+            <w:r>
+              <w:rPr>
+                <w:noProof/>
+                <w:sz w:val="20"/>
+                <w:szCs w:val="20"/>
+              </w:rPr>
+              <w:t xml:space="preserve">In case </w:t>
+            </w:r>
+            <w:r>
+              <w:rPr>
+                <w:noProof/>
+                <w:sz w:val="20"/>
+                <w:szCs w:val="20"/>
+              </w:rPr>
+              <w:t xml:space="preserve">Allocate Respone </w:t>
+            </w:r>
+            <w:r>
+              <w:rPr>
+                <w:noProof/>
+                <w:sz w:val="20"/>
+                <w:szCs w:val="20"/>
+              </w:rPr>
+              <w:t>Error</w:t>
+            </w:r>
+            <w:r>
+              <w:rPr>
+                <w:noProof/>
+                <w:sz w:val="20"/>
+                <w:szCs w:val="20"/>
+              </w:rPr>
+              <w:t xml:space="preserve"> &amp; Unallocate Response</w:t>
+            </w:r>
+            <w:r>
+              <w:rPr>
+                <w:noProof/>
+                <w:sz w:val="20"/>
+                <w:szCs w:val="20"/>
+              </w:rPr>
+              <w:t xml:space="preserve"> </w:t>
+            </w:r>
+            <w:r>
+              <w:rPr>
+                <w:noProof/>
+                <w:sz w:val="20"/>
+                <w:szCs w:val="20"/>
+              </w:rPr>
+              <w:t xml:space="preserve">; </w:t>
+            </w:r>
+            <w:r>
+              <w:rPr>
+                <w:noProof/>
+                <w:sz w:val="20"/>
+                <w:szCs w:val="20"/>
+              </w:rPr>
+              <w:t>this parameter is Optional</w:t>
+            </w:r>
+            <w:r>
+              <w:rPr>
+                <w:noProof/>
+                <w:sz w:val="20"/>
+                <w:szCs w:val="20"/>
+              </w:rPr>
+              <w:t>.</w:t>
+            </w:r>
+          </w:p>
+          <w:p>
+            <w:pPr>
+              <w:pStyle w:val="ListParagraph"/>
+              <w:numPr>
+                <w:ilvl w:val="0"/>
+                <w:numId w:val="17"/>
+              </w:numPr>
+              <w:rPr>
+                <w:noProof/>
+                <w:sz w:val="20"/>
+                <w:szCs w:val="20"/>
+              </w:rPr>
+            </w:pPr>
+            <w:r>
+              <w:rPr>
+                <w:noProof/>
+                <w:sz w:val="20"/>
+                <w:szCs w:val="20"/>
+              </w:rPr>
+              <w:t xml:space="preserve">In case Allocate Response Success ; this parmeter is </w:t>
+            </w:r>
+            <w:r>
+              <w:rPr>
+                <w:noProof/>
+                <w:sz w:val="20"/>
+                <w:szCs w:val="20"/>
+              </w:rPr>
+              <w:fldChar w:fldCharType="begin"/>
+            </w:r>
+            <w:r>
+              <w:rPr>
+                <w:noProof/>
+                <w:sz w:val="20"/>
+                <w:szCs w:val="20"/>
+              </w:rPr>
+              <w:instrText xml:space="preserve"> HYPERLINK  </w:instrText>
+            </w:r>
+            <w:r>
+              <w:rPr>
+                <w:noProof/>
+                <w:sz w:val="20"/>
+                <w:szCs w:val="20"/>
+              </w:rPr>
+              <w:fldChar w:fldCharType="separate"/>
+            </w:r>
+            <w:r>
+              <w:rPr>
+                <w:b/>
+                <w:bCs/>
+                <w:noProof/>
+                <w:sz w:val="20"/>
+                <w:szCs w:val="20"/>
+              </w:rPr>
+              <w:t>Error! Hyperlink reference not valid.</w:t>
+            </w:r>
+            <w:r>
+              <w:rPr>
+                <w:noProof/>
+                <w:sz w:val="20"/>
+                <w:szCs w:val="20"/>
+              </w:rPr>
+              <w:fldChar w:fldCharType="end"/>
+            </w:r>
+            <w:r>
+              <w:rPr>
+                <w:noProof/>
+                <w:sz w:val="20"/>
+                <w:szCs w:val="20"/>
+              </w:rPr>
+              <w:t xml:space="preserve">Mandatory. </w:t>
+            </w:r>
+          </w:p>
+          <w:p>
+            <w:pPr>
+              <w:rPr>
+                <w:noProof/>
+                <w:sz w:val="20"/>
+                <w:szCs w:val="20"/>
+              </w:rPr>
+            </w:pPr>
           </w:p>
         </w:tc>
       </w:tr>
@@ -4518,7 +4559,6 @@
           <w:szCs w:val="22"/>
         </w:rPr>
       </w:pPr>
-      <w:proofErr w:type="gramStart"/>
       <w:r>
         <w:rPr>
           <w:rFonts w:ascii="Calibri" w:hAnsi="Calibri"/>
@@ -4535,8 +4575,6 @@
         </w:rPr>
         <w:t>"</w:t>
       </w:r>
-      <w:proofErr w:type="spellStart"/>
-      <w:proofErr w:type="gramEnd"/>
       <w:r>
         <w:rPr>
           <w:rFonts w:ascii="Calibri" w:hAnsi="Calibri"/>
@@ -4545,7 +4583,6 @@
         </w:rPr>
         <w:t>resultcode</w:t>
       </w:r>
-      <w:proofErr w:type="spellEnd"/>
       <w:r>
         <w:rPr>
           <w:rFonts w:ascii="Calibri" w:hAnsi="Calibri"/>
@@ -4629,8 +4666,6 @@
         </w:rPr>
         <w:t>"</w:t>
       </w:r>
-      <w:proofErr w:type="spellStart"/>
-      <w:proofErr w:type="gramStart"/>
       <w:r>
         <w:rPr>
           <w:rFonts w:ascii="Calibri" w:hAnsi="Calibri"/>
@@ -4639,8 +4674,6 @@
         </w:rPr>
         <w:t>developermessage</w:t>
       </w:r>
-      <w:proofErr w:type="spellEnd"/>
-      <w:proofErr w:type="gramEnd"/>
       <w:r>
         <w:rPr>
           <w:rFonts w:ascii="Calibri" w:hAnsi="Calibri"/>
@@ -4781,7 +4814,16 @@
           <w:color w:val="000000" w:themeColor="text1"/>
           <w:szCs w:val="22"/>
         </w:rPr>
-        <w:t>dj0wDQpvPTg4ODg4ODg4ODggOTc4IDIzNDIgSU4gSVA0IDE5Mi4xNjguMC4xNTMNCnM9VGFsaw0KYz1JTiBJUDQgMTkyLjE2OC4wLjE1Mw0KdD0wIDANCmE9cnRjcC14cjpyY3ZyLXJ0dD1hbGw6MTAwMDAgc3RhdC1zdW1tYXJ5PWxvc3MsZHVwLGppdHQsVFRMIHZvaXAtbWV0cmljcw0KbT1hdWRpbyA3MDc4IFJUUC9BVlAgOTYgOTcgOTggMCA4IDEwMSA5OSAxMDANCmE9cnRwbWFwOjk2IG9wdXMvNDgwMDAvMg0KYT1mbXRwOjk2IHVzZWluYmFuZGZlYz0xDQphPXJ0cG1hcDo5NyBzcGVleC8xNjAwMA0KYT1mbXRwOjk3IHZicj1vbg0KYT1ydHBtYXA6OTggc3BlZXgvODAwMA0KYT1mbXRwOjk4IHZicj1vbg0KYT1ydHBtYXA6MTAxIHRlbGVwaG9uZS1ldmVudC80ODAwMA0KYT1ydHBtYXA6OTkgdGVsZXBob25lLWV2ZW50LzE2MDAwDQphPXJ0cG1hcDoxMDAgdGVsZXBob25lLWV2ZW50LzgwMDANCmE9cnRjcC1mYjoqIHRyci1pbnQgNTAwMA0KbT12aWRlbyA5MDc4IFJUUC9BVlAgOTYNCmE9cnRwbWFwOjk2IFZQOC85MDAwMA0KYT1ydGNwLWZiOiogdHJyLWludCA1MDAwDQphPXJ0Y3AtZmI6OTYgbmFjayBwbGkNCmE9cnRjcC1mYjo5NiBuYWNrIHNsaQ0KYT1ydGNwLWZiOjk2IGFjayBycHNpDQphPX</w:t>
+        <w:t>dj0wDQpvPTg4ODg4ODg4ODggOTc4IDIzNDIgSU4gSVA0IDE5Mi4xNjguMC4xNTMNCnM9VGFsaw0KYz1JTiBJUDQgMTkyLjE2OC4wLjE1Mw0KdD0wIDANCmE9cnRjcC14cjpyY3ZyLXJ0dD1hbGw6MTAwMDAgc3RhdC1zdW1tYXJ5PWxvc3MsZHVwLGppdHQsVFRMIHZvaXAtbWV0cmljcw0KbT1hdWRpbyA3MDc4IFJUUC9BVlAgOTYgOTcgOTggMCA4IDEwMSA5OSAxMDANCmE9cnRwbWFwOjk2IG9wdXMvNDgwMDAvMg0KYT1mbXRwOjk2IHVzZWluYmFuZGZlYz0xDQphPXJ0cG1hcDo5NyBzcGVleC8xNjAwMA0KYT1mbXRwOjk3IHZicj1vbg0KYT1ydHBtYXA6OTggc3BlZXgvODAwMA0KYT1mbXRwOjk4IHZicj1vbg0KY</w:t>
+      </w:r>
+      <w:r>
+        <w:rPr>
+          <w:rFonts w:ascii="Calibri" w:hAnsi="Calibri"/>
+          <w:color w:val="000000" w:themeColor="text1"/>
+          <w:szCs w:val="22"/>
+        </w:rPr>
+        <w:lastRenderedPageBreak/>
+        <w:t>T1ydHBtYXA6MTAxIHRlbGVwaG9uZS1ldmVudC80ODAwMA0KYT1ydHBtYXA6OTkgdGVsZXBob25lLWV2ZW50LzE2MDAwDQphPXJ0cG1hcDoxMDAgdGVsZXBob25lLWV2ZW50LzgwMDANCmE9cnRjcC1mYjoqIHRyci1pbnQgNTAwMA0KbT12aWRlbyA5MDc4IFJUUC9BVlAgOTYNCmE9cnRwbWFwOjk2IFZQOC85MDAwMA0KYT1ydGNwLWZiOiogdHJyLWludCA1MDAwDQphPXJ0Y3AtZmI6OTYgbmFjayBwbGkNCmE9cnRjcC1mYjo5NiBuYWNrIHNsaQ0KYT1ydGNwLWZiOjk2IGFjayBycHNpDQphPX</w:t>
       </w:r>
       <w:r>
         <w:rPr>
@@ -4836,17 +4878,8 @@
         <w:rPr>
           <w:rFonts w:cs="Calibri"/>
         </w:rPr>
-        <w:lastRenderedPageBreak/>
-        <w:t xml:space="preserve">Resource </w:t>
-      </w:r>
-      <w:proofErr w:type="spellStart"/>
-      <w:r>
-        <w:rPr>
-          <w:rFonts w:cs="Calibri"/>
-        </w:rPr>
-        <w:t>UnAllocate</w:t>
-      </w:r>
-      <w:proofErr w:type="spellEnd"/>
+        <w:t>Resource UnAllocate</w:t>
+      </w:r>
       <w:r>
         <w:rPr>
           <w:rFonts w:cs="Calibri"/>
@@ -4869,13 +4902,7 @@
         <w:t xml:space="preserve"> </w:t>
       </w:r>
     </w:p>
-    <w:p>
-      <w:pPr>
-        <w:rPr>
-          <w:rFonts w:hint="cs"/>
-        </w:rPr>
-      </w:pPr>
-    </w:p>
+    <w:p/>
     <w:p>
       <w:pPr>
         <w:pStyle w:val="NoSpacing"/>
@@ -4893,49 +4920,7 @@
         <w:rPr>
           <w:rFonts w:cs="SimSun"/>
         </w:rPr>
-        <w:t xml:space="preserve">Format </w:t>
-      </w:r>
-      <w:proofErr w:type="gramStart"/>
-      <w:r>
-        <w:rPr>
-          <w:rFonts w:cs="SimSun"/>
-        </w:rPr>
-        <w:t>url</w:t>
-      </w:r>
-      <w:proofErr w:type="gramEnd"/>
-      <w:r>
-        <w:rPr>
-          <w:rFonts w:cs="SimSun"/>
-        </w:rPr>
-        <w:t>: "/</w:t>
-      </w:r>
-      <w:proofErr w:type="spellStart"/>
-      <w:r>
-        <w:rPr>
-          <w:rFonts w:cs="SimSun"/>
-        </w:rPr>
-        <w:t>AppName</w:t>
-      </w:r>
-      <w:proofErr w:type="spellEnd"/>
-      <w:r>
-        <w:rPr>
-          <w:rFonts w:cs="SimSun"/>
-        </w:rPr>
-        <w:t>/version/${</w:t>
-      </w:r>
-      <w:proofErr w:type="spellStart"/>
-      <w:r>
-        <w:rPr>
-          <w:rFonts w:cs="SimSun"/>
-        </w:rPr>
-        <w:t>SubNode</w:t>
-      </w:r>
-      <w:proofErr w:type="spellEnd"/>
-      <w:r>
-        <w:rPr>
-          <w:rFonts w:cs="SimSun"/>
-        </w:rPr>
-        <w:t>}/${command}/${x-session-id}?"</w:t>
+        <w:t>Format url: "/AppName/version/${SubNode}/${command}/${x-session-id}?"</w:t>
       </w:r>
     </w:p>
     <w:tbl>
@@ -5153,7 +5138,6 @@
               </w:rPr>
               <w:t>/</w:t>
             </w:r>
-            <w:proofErr w:type="spellStart"/>
             <w:r>
               <w:rPr>
                 <w:rFonts w:ascii="Calibri" w:hAnsi="Calibri"/>
@@ -5165,7 +5149,6 @@
               </w:rPr>
               <w:t>ResourceUnAllocate</w:t>
             </w:r>
-            <w:proofErr w:type="spellEnd"/>
             <w:r>
               <w:rPr>
                 <w:rFonts w:ascii="Calibri" w:hAnsi="Calibri"/>
@@ -6329,6 +6312,166 @@
           </w:p>
         </w:tc>
       </w:tr>
+      <w:tr>
+        <w:trPr>
+          <w:jc w:val="center"/>
+        </w:trPr>
+        <w:tc>
+          <w:tcPr>
+            <w:tcW w:w="265" w:type="dxa"/>
+          </w:tcPr>
+          <w:p>
+            <w:pPr>
+              <w:rPr>
+                <w:rFonts w:hint="cs"/>
+                <w:noProof/>
+                <w:sz w:val="20"/>
+                <w:szCs w:val="20"/>
+                <w:cs/>
+                <w:lang w:bidi="th-TH"/>
+              </w:rPr>
+            </w:pPr>
+          </w:p>
+        </w:tc>
+        <w:tc>
+          <w:tcPr>
+            <w:tcW w:w="1857" w:type="dxa"/>
+          </w:tcPr>
+          <w:p>
+            <w:pPr>
+              <w:rPr>
+                <w:noProof/>
+                <w:sz w:val="20"/>
+                <w:szCs w:val="20"/>
+              </w:rPr>
+            </w:pPr>
+            <w:r>
+              <w:rPr>
+                <w:noProof/>
+                <w:sz w:val="20"/>
+                <w:szCs w:val="20"/>
+              </w:rPr>
+              <w:t>Callback-Session</w:t>
+            </w:r>
+          </w:p>
+        </w:tc>
+        <w:tc>
+          <w:tcPr>
+            <w:tcW w:w="843" w:type="dxa"/>
+          </w:tcPr>
+          <w:p>
+            <w:pPr>
+              <w:jc w:val="center"/>
+              <w:rPr>
+                <w:sz w:val="20"/>
+                <w:szCs w:val="20"/>
+              </w:rPr>
+            </w:pPr>
+            <w:r>
+              <w:rPr>
+                <w:sz w:val="20"/>
+                <w:szCs w:val="20"/>
+              </w:rPr>
+              <w:t>String</w:t>
+            </w:r>
+          </w:p>
+        </w:tc>
+        <w:tc>
+          <w:tcPr>
+            <w:tcW w:w="716" w:type="dxa"/>
+          </w:tcPr>
+          <w:p>
+            <w:pPr>
+              <w:jc w:val="center"/>
+              <w:rPr>
+                <w:noProof/>
+                <w:sz w:val="20"/>
+                <w:szCs w:val="20"/>
+              </w:rPr>
+            </w:pPr>
+            <w:r>
+              <w:rPr>
+                <w:noProof/>
+                <w:sz w:val="20"/>
+                <w:szCs w:val="20"/>
+              </w:rPr>
+              <w:t>M</w:t>
+            </w:r>
+          </w:p>
+        </w:tc>
+        <w:tc>
+          <w:tcPr>
+            <w:tcW w:w="5669" w:type="dxa"/>
+          </w:tcPr>
+          <w:p>
+            <w:pPr>
+              <w:rPr>
+                <w:noProof/>
+                <w:sz w:val="20"/>
+                <w:szCs w:val="20"/>
+              </w:rPr>
+            </w:pPr>
+            <w:r>
+              <w:rPr>
+                <w:noProof/>
+                <w:sz w:val="20"/>
+                <w:szCs w:val="20"/>
+              </w:rPr>
+              <w:t>Get value</w:t>
+            </w:r>
+            <w:r>
+              <w:rPr>
+                <w:b/>
+                <w:bCs/>
+                <w:noProof/>
+                <w:sz w:val="20"/>
+                <w:szCs w:val="20"/>
+              </w:rPr>
+              <w:t xml:space="preserve"> </w:t>
+            </w:r>
+            <w:r>
+              <w:rPr>
+                <w:b/>
+                <w:bCs/>
+                <w:noProof/>
+                <w:sz w:val="20"/>
+                <w:szCs w:val="20"/>
+                <w:lang w:bidi="th-TH"/>
+              </w:rPr>
+              <w:t>“</w:t>
+            </w:r>
+            <w:r>
+              <w:rPr>
+                <w:b/>
+                <w:bCs/>
+                <w:noProof/>
+                <w:sz w:val="20"/>
+                <w:szCs w:val="20"/>
+              </w:rPr>
+              <w:t xml:space="preserve">Mobile-Type:Call-ID” </w:t>
+            </w:r>
+            <w:r>
+              <w:rPr>
+                <w:noProof/>
+                <w:sz w:val="20"/>
+                <w:szCs w:val="20"/>
+              </w:rPr>
+              <w:t>from instance.</w:t>
+            </w:r>
+          </w:p>
+          <w:p>
+            <w:pPr>
+              <w:pStyle w:val="ListParagraph"/>
+              <w:ind w:left="-14"/>
+              <w:rPr>
+                <w:noProof/>
+                <w:sz w:val="20"/>
+                <w:szCs w:val="20"/>
+              </w:rPr>
+            </w:pPr>
+          </w:p>
+        </w:tc>
+      </w:tr>
     </w:tbl>
     <w:p>
       <w:pPr>
@@ -6343,7 +6486,9 @@
           <w:szCs w:val="24"/>
         </w:rPr>
       </w:pPr>
+      <w:bookmarkStart w:id="0" w:name="_GoBack"/>
     </w:p>
+    <w:bookmarkEnd w:id="0"/>
     <w:p>
       <w:pPr>
         <w:pStyle w:val="Heading4"/>
@@ -6365,8 +6510,6 @@
           <w:szCs w:val="20"/>
         </w:rPr>
       </w:pPr>
-      <w:proofErr w:type="spellStart"/>
-      <w:proofErr w:type="gramStart"/>
       <w:r>
         <w:rPr>
           <w:b/>
@@ -6376,8 +6519,6 @@
         </w:rPr>
         <w:t>url</w:t>
       </w:r>
-      <w:proofErr w:type="spellEnd"/>
-      <w:proofErr w:type="gramEnd"/>
       <w:r>
         <w:rPr>
           <w:sz w:val="20"/>
@@ -6406,7 +6547,6 @@
         </w:rPr>
         <w:t>"/P-WRTC/1.0.0/SBC/</w:t>
       </w:r>
-      <w:proofErr w:type="spellStart"/>
       <w:r>
         <w:rPr>
           <w:sz w:val="20"/>
@@ -6426,15 +6566,7 @@
           <w:sz w:val="20"/>
           <w:szCs w:val="20"/>
         </w:rPr>
-        <w:t>Allocate</w:t>
-      </w:r>
-      <w:proofErr w:type="spellEnd"/>
-      <w:r>
-        <w:rPr>
-          <w:sz w:val="20"/>
-          <w:szCs w:val="20"/>
-        </w:rPr>
-        <w:t>/668100100001?"</w:t>
+        <w:t>Allocate/668100100001?"</w:t>
       </w:r>
     </w:p>
     <w:p>
@@ -6484,23 +6616,7 @@
           <w:szCs w:val="20"/>
         </w:rPr>
         <w:tab/>
-        <w:t>"Host</w:t>
-      </w:r>
-      <w:proofErr w:type="gramStart"/>
-      <w:r>
-        <w:rPr>
-          <w:sz w:val="20"/>
-          <w:szCs w:val="20"/>
-        </w:rPr>
-        <w:t>" :</w:t>
-      </w:r>
-      <w:proofErr w:type="gramEnd"/>
-      <w:r>
-        <w:rPr>
-          <w:sz w:val="20"/>
-          <w:szCs w:val="20"/>
-        </w:rPr>
-        <w:t xml:space="preserve"> "192.168.88.102:9091"</w:t>
+        <w:t>"Host" : "192.168.88.102:9091"</w:t>
       </w:r>
     </w:p>
     <w:p>
@@ -6522,6 +6638,7 @@
           <w:sz w:val="20"/>
           <w:szCs w:val="20"/>
         </w:rPr>
+        <w:lastRenderedPageBreak/>
         <w:tab/>
       </w:r>
       <w:r>
@@ -6536,39 +6653,7 @@
           <w:sz w:val="20"/>
           <w:szCs w:val="20"/>
         </w:rPr>
-        <w:t>ype</w:t>
-      </w:r>
-      <w:proofErr w:type="gramStart"/>
-      <w:r>
-        <w:rPr>
-          <w:sz w:val="20"/>
-          <w:szCs w:val="20"/>
-        </w:rPr>
-        <w:t>" :</w:t>
-      </w:r>
-      <w:proofErr w:type="gramEnd"/>
-      <w:r>
-        <w:rPr>
-          <w:sz w:val="20"/>
-          <w:szCs w:val="20"/>
-        </w:rPr>
-        <w:t xml:space="preserve"> "application/</w:t>
-      </w:r>
-      <w:proofErr w:type="spellStart"/>
-      <w:r>
-        <w:rPr>
-          <w:sz w:val="20"/>
-          <w:szCs w:val="20"/>
-        </w:rPr>
-        <w:t>json</w:t>
-      </w:r>
-      <w:proofErr w:type="spellEnd"/>
-      <w:r>
-        <w:rPr>
-          <w:sz w:val="20"/>
-          <w:szCs w:val="20"/>
-        </w:rPr>
-        <w:t>"</w:t>
+        <w:t>ype" : "application/json"</w:t>
       </w:r>
     </w:p>
     <w:p>
@@ -6655,7 +6740,6 @@
         </w:rPr>
         <w:t>"</w:t>
       </w:r>
-      <w:proofErr w:type="gramStart"/>
       <w:r>
         <w:rPr>
           <w:sz w:val="20"/>
@@ -6663,48 +6747,47 @@
         </w:rPr>
         <w:t>x-session</w:t>
       </w:r>
-      <w:proofErr w:type="gramEnd"/>
       <w:r>
         <w:rPr>
           <w:sz w:val="20"/>
           <w:szCs w:val="20"/>
         </w:rPr>
-        <w:t>"</w:t>
+        <w:t xml:space="preserve">" </w:t>
       </w:r>
       <w:r>
         <w:rPr>
           <w:sz w:val="20"/>
           <w:szCs w:val="20"/>
         </w:rPr>
-        <w:t xml:space="preserve"> </w:t>
+        <w:t xml:space="preserve">: </w:t>
       </w:r>
       <w:r>
         <w:rPr>
           <w:sz w:val="20"/>
           <w:szCs w:val="20"/>
         </w:rPr>
-        <w:t xml:space="preserve">: </w:t>
+        <w:t>"</w:t>
       </w:r>
       <w:r>
         <w:rPr>
           <w:sz w:val="20"/>
           <w:szCs w:val="20"/>
         </w:rPr>
-        <w:t>"</w:t>
+        <w:t>668100100001</w:t>
       </w:r>
       <w:r>
         <w:rPr>
           <w:sz w:val="20"/>
           <w:szCs w:val="20"/>
         </w:rPr>
-        <w:t>668100100001</w:t>
+        <w:t>"</w:t>
       </w:r>
       <w:r>
         <w:rPr>
           <w:sz w:val="20"/>
           <w:szCs w:val="20"/>
         </w:rPr>
-        <w:t>"</w:t>
+        <w:t>,</w:t>
       </w:r>
     </w:p>
     <w:p>
@@ -6715,23 +6798,116 @@
           <w:bottom w:val="single" w:sz="4" w:space="1" w:color="auto"/>
           <w:right w:val="single" w:sz="4" w:space="4" w:color="auto"/>
         </w:pBdr>
-        <w:rPr>
+        <w:autoSpaceDE w:val="0"/>
+        <w:autoSpaceDN w:val="0"/>
+        <w:adjustRightInd w:val="0"/>
+        <w:spacing w:after="0" w:line="288" w:lineRule="auto"/>
+        <w:rPr>
+          <w:rFonts w:ascii="Calibri" w:hAnsi="Calibri" w:cs="Calibri"/>
+          <w:color w:val="000000" w:themeColor="text1"/>
           <w:sz w:val="20"/>
           <w:szCs w:val="20"/>
         </w:rPr>
       </w:pPr>
       <w:r>
         <w:rPr>
+          <w:rFonts w:ascii="Calibri" w:hAnsi="Calibri" w:cs="Calibri"/>
+          <w:color w:val="000000" w:themeColor="text1"/>
           <w:sz w:val="20"/>
           <w:szCs w:val="20"/>
         </w:rPr>
-        <w:t>}</w:t>
+        <w:t>"</w:t>
+      </w:r>
+      <w:r>
+        <w:rPr>
+          <w:rFonts w:ascii="Calibri" w:hAnsi="Calibri"/>
+          <w:color w:val="000000" w:themeColor="text1"/>
+          <w:sz w:val="24"/>
+          <w:szCs w:val="24"/>
+        </w:rPr>
+        <w:t>Callback-Session</w:t>
+      </w:r>
+      <w:r>
+        <w:rPr>
+          <w:rFonts w:ascii="Calibri" w:hAnsi="Calibri" w:cs="Calibri"/>
+          <w:color w:val="000000" w:themeColor="text1"/>
+          <w:sz w:val="20"/>
+          <w:szCs w:val="20"/>
+        </w:rPr>
+        <w:t>"</w:t>
+      </w:r>
+      <w:r>
+        <w:rPr>
+          <w:rFonts w:ascii="Calibri" w:hAnsi="Calibri"/>
+          <w:color w:val="000000" w:themeColor="text1"/>
+          <w:sz w:val="24"/>
+          <w:szCs w:val="24"/>
+        </w:rPr>
+        <w:t xml:space="preserve"> : </w:t>
+      </w:r>
+      <w:r>
+        <w:rPr>
+          <w:rFonts w:ascii="Calibri" w:hAnsi="Calibri" w:cs="Calibri"/>
+          <w:color w:val="000000" w:themeColor="text1"/>
+          <w:sz w:val="20"/>
+          <w:szCs w:val="20"/>
+        </w:rPr>
+        <w:t>"</w:t>
+      </w:r>
+      <w:r>
+        <w:rPr>
+          <w:rFonts w:ascii="Calibri" w:hAnsi="Calibri"/>
+          <w:color w:val="000000" w:themeColor="text1"/>
+          <w:sz w:val="24"/>
+          <w:szCs w:val="24"/>
+        </w:rPr>
+        <w:t>MO:MZwDhjp9NO</w:t>
+      </w:r>
+      <w:r>
+        <w:rPr>
+          <w:rFonts w:ascii="Calibri" w:hAnsi="Calibri" w:cs="Calibri"/>
+          <w:color w:val="000000" w:themeColor="text1"/>
+          <w:sz w:val="20"/>
+          <w:szCs w:val="20"/>
+        </w:rPr>
+        <w:t>"</w:t>
       </w:r>
     </w:p>
     <w:p>
       <w:pPr>
-        <w:pStyle w:val="Heading3"/>
+        <w:pBdr>
+          <w:top w:val="single" w:sz="4" w:space="1" w:color="auto"/>
+          <w:left w:val="single" w:sz="4" w:space="4" w:color="auto"/>
+          <w:bottom w:val="single" w:sz="4" w:space="1" w:color="auto"/>
+          <w:right w:val="single" w:sz="4" w:space="4" w:color="auto"/>
+        </w:pBdr>
+        <w:spacing w:after="0"/>
+        <w:rPr>
+          <w:sz w:val="20"/>
+          <w:szCs w:val="20"/>
+        </w:rPr>
       </w:pPr>
+    </w:p>
+    <w:p>
+      <w:pPr>
+        <w:pBdr>
+          <w:top w:val="single" w:sz="4" w:space="1" w:color="auto"/>
+          <w:left w:val="single" w:sz="4" w:space="4" w:color="auto"/>
+          <w:bottom w:val="single" w:sz="4" w:space="1" w:color="auto"/>
+          <w:right w:val="single" w:sz="4" w:space="4" w:color="auto"/>
+        </w:pBdr>
+        <w:rPr>
+          <w:sz w:val="20"/>
+          <w:szCs w:val="20"/>
+        </w:rPr>
+      </w:pPr>
+      <w:r>
+        <w:rPr>
+          <w:sz w:val="20"/>
+          <w:szCs w:val="20"/>
+        </w:rPr>
+        <w:t>}</w:t>
+      </w:r>
     </w:p>
     <w:p>
       <w:pPr>
@@ -7076,15 +7252,7 @@
                 <w:sz w:val="20"/>
                 <w:szCs w:val="20"/>
               </w:rPr>
-              <w:t xml:space="preserve">’ </w:t>
-            </w:r>
-            <w:r>
-              <w:rPr>
-                <w:noProof/>
-                <w:sz w:val="20"/>
-                <w:szCs w:val="20"/>
-              </w:rPr>
-              <w:t>result</w:t>
+              <w:t>’ result</w:t>
             </w:r>
           </w:p>
           <w:p>
@@ -7307,7 +7475,6 @@
             <w:pPr>
               <w:jc w:val="center"/>
               <w:rPr>
-                <w:rFonts w:hint="cs"/>
                 <w:noProof/>
                 <w:sz w:val="20"/>
                 <w:szCs w:val="20"/>
@@ -7360,15 +7527,7 @@
                 <w:sz w:val="20"/>
                 <w:szCs w:val="20"/>
               </w:rPr>
-              <w:t>( *That can be any word but should be</w:t>
-            </w:r>
-            <w:r>
-              <w:rPr>
-                <w:noProof/>
-                <w:sz w:val="20"/>
-                <w:szCs w:val="20"/>
-              </w:rPr>
-              <w:t xml:space="preserve"> agreeable with the resultcode)</w:t>
+              <w:t>( *That can be any word but should be agreeable with the resultcode)</w:t>
             </w:r>
           </w:p>
           <w:p>
@@ -7581,26 +7740,7 @@
                 <w:sz w:val="20"/>
                 <w:szCs w:val="20"/>
               </w:rPr>
-              <w:t xml:space="preserve">In case </w:t>
-            </w:r>
-            <w:r>
-              <w:rPr>
-                <w:b/>
-                <w:bCs/>
-                <w:noProof/>
-                <w:sz w:val="20"/>
-                <w:szCs w:val="20"/>
-                <w:u w:val="single"/>
-              </w:rPr>
-              <w:t>Resource Allocate Response</w:t>
-            </w:r>
-            <w:r>
-              <w:rPr>
-                <w:noProof/>
-                <w:sz w:val="20"/>
-                <w:szCs w:val="20"/>
-              </w:rPr>
-              <w:t xml:space="preserve"> ; Get value “SDP” from Instance and application will modify message as following:</w:t>
+              <w:t>Get value “SDP” from Resource Allocate Request and application will modify message as following:</w:t>
             </w:r>
           </w:p>
           <w:p>
@@ -7881,17 +8021,7 @@
                 <w:bdr w:val="single" w:sz="4" w:space="0" w:color="auto"/>
                 <w:lang w:bidi="th-TH"/>
               </w:rPr>
-              <w:t>Follow session 4.2.9</w:t>
-            </w:r>
-            <w:r>
-              <w:rPr>
-                <w:noProof/>
-                <w:sz w:val="20"/>
-                <w:szCs w:val="20"/>
-                <w:bdr w:val="single" w:sz="4" w:space="0" w:color="auto"/>
-                <w:lang w:bidi="th-TH"/>
-              </w:rPr>
-              <w:t xml:space="preserve"> </w:t>
+              <w:t xml:space="preserve">Follow session 4.2.9 </w:t>
             </w:r>
             <w:r>
               <w:rPr>
@@ -7932,6 +8062,158 @@
               </w:rPr>
               <w:t>a=rtpmap:96 opus/48000/2</w:t>
             </w:r>
+          </w:p>
+          <w:p>
+            <w:pPr>
+              <w:rPr>
+                <w:noProof/>
+                <w:sz w:val="20"/>
+                <w:szCs w:val="20"/>
+              </w:rPr>
+            </w:pPr>
+          </w:p>
+          <w:p>
+            <w:pPr>
+              <w:rPr>
+                <w:b/>
+                <w:bCs/>
+                <w:noProof/>
+                <w:sz w:val="20"/>
+                <w:szCs w:val="20"/>
+                <w:u w:val="single"/>
+              </w:rPr>
+            </w:pPr>
+            <w:r>
+              <w:rPr>
+                <w:b/>
+                <w:bCs/>
+                <w:noProof/>
+                <w:sz w:val="20"/>
+                <w:szCs w:val="20"/>
+                <w:u w:val="single"/>
+              </w:rPr>
+              <w:t>Note :</w:t>
+            </w:r>
+            <w:r>
+              <w:rPr>
+                <w:b/>
+                <w:bCs/>
+                <w:noProof/>
+                <w:sz w:val="20"/>
+                <w:szCs w:val="20"/>
+                <w:u w:val="single"/>
+              </w:rPr>
+              <w:t xml:space="preserve"> </w:t>
+            </w:r>
+          </w:p>
+          <w:p>
+            <w:pPr>
+              <w:pStyle w:val="ListParagraph"/>
+              <w:numPr>
+                <w:ilvl w:val="0"/>
+                <w:numId w:val="17"/>
+              </w:numPr>
+              <w:rPr>
+                <w:noProof/>
+                <w:sz w:val="20"/>
+                <w:szCs w:val="20"/>
+              </w:rPr>
+            </w:pPr>
+            <w:r>
+              <w:rPr>
+                <w:noProof/>
+                <w:sz w:val="20"/>
+                <w:szCs w:val="20"/>
+              </w:rPr>
+              <w:t xml:space="preserve">In case </w:t>
+            </w:r>
+            <w:r>
+              <w:rPr>
+                <w:noProof/>
+                <w:sz w:val="20"/>
+                <w:szCs w:val="20"/>
+              </w:rPr>
+              <w:t xml:space="preserve">Allocate Respone </w:t>
+            </w:r>
+            <w:r>
+              <w:rPr>
+                <w:noProof/>
+                <w:sz w:val="20"/>
+                <w:szCs w:val="20"/>
+              </w:rPr>
+              <w:t>Error</w:t>
+            </w:r>
+            <w:r>
+              <w:rPr>
+                <w:noProof/>
+                <w:sz w:val="20"/>
+                <w:szCs w:val="20"/>
+              </w:rPr>
+              <w:t xml:space="preserve"> &amp; Unallocate Response</w:t>
+            </w:r>
+            <w:r>
+              <w:rPr>
+                <w:noProof/>
+                <w:sz w:val="20"/>
+                <w:szCs w:val="20"/>
+              </w:rPr>
+              <w:t xml:space="preserve"> </w:t>
+            </w:r>
+            <w:r>
+              <w:rPr>
+                <w:noProof/>
+                <w:sz w:val="20"/>
+                <w:szCs w:val="20"/>
+              </w:rPr>
+              <w:t xml:space="preserve">; </w:t>
+            </w:r>
+            <w:r>
+              <w:rPr>
+                <w:noProof/>
+                <w:sz w:val="20"/>
+                <w:szCs w:val="20"/>
+              </w:rPr>
+              <w:t>this parameter is Optional</w:t>
+            </w:r>
+            <w:r>
+              <w:rPr>
+                <w:noProof/>
+                <w:sz w:val="20"/>
+                <w:szCs w:val="20"/>
+              </w:rPr>
+              <w:t>.</w:t>
+            </w:r>
+          </w:p>
+          <w:p>
+            <w:pPr>
+              <w:pStyle w:val="ListParagraph"/>
+              <w:numPr>
+                <w:ilvl w:val="0"/>
+                <w:numId w:val="17"/>
+              </w:numPr>
+              <w:rPr>
+                <w:noProof/>
+                <w:sz w:val="20"/>
+                <w:szCs w:val="20"/>
+              </w:rPr>
+            </w:pPr>
+            <w:r>
+              <w:rPr>
+                <w:noProof/>
+                <w:sz w:val="20"/>
+                <w:szCs w:val="20"/>
+              </w:rPr>
+              <w:t xml:space="preserve">In case Allocate Response Success ; this parmeter is Mandatory. </w:t>
+            </w:r>
+          </w:p>
+          <w:p>
+            <w:pPr>
+              <w:rPr>
+                <w:noProof/>
+                <w:sz w:val="20"/>
+                <w:szCs w:val="20"/>
+              </w:rPr>
+            </w:pPr>
           </w:p>
         </w:tc>
       </w:tr>
@@ -7973,6 +8255,7 @@
         <w:pStyle w:val="Heading4"/>
       </w:pPr>
       <w:r>
+        <w:lastRenderedPageBreak/>
         <w:t xml:space="preserve">Example </w:t>
       </w:r>
     </w:p>
@@ -7994,7 +8277,6 @@
           <w:szCs w:val="22"/>
         </w:rPr>
       </w:pPr>
-      <w:proofErr w:type="gramStart"/>
       <w:r>
         <w:rPr>
           <w:rFonts w:ascii="Calibri" w:hAnsi="Calibri"/>
@@ -8011,8 +8293,6 @@
         </w:rPr>
         <w:t>"</w:t>
       </w:r>
-      <w:proofErr w:type="spellStart"/>
-      <w:proofErr w:type="gramEnd"/>
       <w:r>
         <w:rPr>
           <w:rFonts w:ascii="Calibri" w:hAnsi="Calibri"/>
@@ -8021,7 +8301,6 @@
         </w:rPr>
         <w:t>resultcode</w:t>
       </w:r>
-      <w:proofErr w:type="spellEnd"/>
       <w:r>
         <w:rPr>
           <w:rFonts w:ascii="Calibri" w:hAnsi="Calibri"/>
@@ -8105,8 +8384,6 @@
         </w:rPr>
         <w:t>"</w:t>
       </w:r>
-      <w:proofErr w:type="spellStart"/>
-      <w:proofErr w:type="gramStart"/>
       <w:r>
         <w:rPr>
           <w:rFonts w:ascii="Calibri" w:hAnsi="Calibri"/>
@@ -8115,8 +8392,6 @@
         </w:rPr>
         <w:t>developermessage</w:t>
       </w:r>
-      <w:proofErr w:type="spellEnd"/>
-      <w:proofErr w:type="gramEnd"/>
       <w:r>
         <w:rPr>
           <w:rFonts w:ascii="Calibri" w:hAnsi="Calibri"/>
@@ -8268,26 +8543,9 @@
     </w:p>
     <w:p>
       <w:pPr>
-        <w:autoSpaceDE w:val="0"/>
-        <w:autoSpaceDN w:val="0"/>
-        <w:adjustRightInd w:val="0"/>
-        <w:spacing w:after="0" w:line="288" w:lineRule="auto"/>
-        <w:rPr>
-          <w:rFonts w:ascii="Calibri" w:hAnsi="Calibri"/>
-          <w:b/>
-          <w:bCs/>
-          <w:color w:val="000000" w:themeColor="text1"/>
-          <w:sz w:val="24"/>
-          <w:szCs w:val="24"/>
-        </w:rPr>
-      </w:pPr>
-    </w:p>
-    <w:p>
-      <w:pPr>
         <w:pStyle w:val="Heading1"/>
       </w:pPr>
       <w:r>
-        <w:lastRenderedPageBreak/>
         <w:t>Terminate Insuffic</w:t>
       </w:r>
       <w:r>
@@ -8328,49 +8586,7 @@
         <w:rPr>
           <w:rFonts w:cs="SimSun"/>
         </w:rPr>
-        <w:t xml:space="preserve">Format </w:t>
-      </w:r>
-      <w:proofErr w:type="gramStart"/>
-      <w:r>
-        <w:rPr>
-          <w:rFonts w:cs="SimSun"/>
-        </w:rPr>
-        <w:t>url</w:t>
-      </w:r>
-      <w:proofErr w:type="gramEnd"/>
-      <w:r>
-        <w:rPr>
-          <w:rFonts w:cs="SimSun"/>
-        </w:rPr>
-        <w:t>: "/</w:t>
-      </w:r>
-      <w:proofErr w:type="spellStart"/>
-      <w:r>
-        <w:rPr>
-          <w:rFonts w:cs="SimSun"/>
-        </w:rPr>
-        <w:t>AppName</w:t>
-      </w:r>
-      <w:proofErr w:type="spellEnd"/>
-      <w:r>
-        <w:rPr>
-          <w:rFonts w:cs="SimSun"/>
-        </w:rPr>
-        <w:t>/version/${</w:t>
-      </w:r>
-      <w:proofErr w:type="spellStart"/>
-      <w:r>
-        <w:rPr>
-          <w:rFonts w:cs="SimSun"/>
-        </w:rPr>
-        <w:t>SubNode</w:t>
-      </w:r>
-      <w:proofErr w:type="spellEnd"/>
-      <w:r>
-        <w:rPr>
-          <w:rFonts w:cs="SimSun"/>
-        </w:rPr>
-        <w:t>}/${command}/${x-session-id}?"</w:t>
+        <w:t>Format url: "/AppName/version/${SubNode}/${command}/${x-session-id}?"</w:t>
       </w:r>
     </w:p>
     <w:tbl>
@@ -8588,7 +8804,7 @@
               </w:rPr>
               <w:t>/</w:t>
             </w:r>
-            <w:commentRangeStart w:id="0"/>
+            <w:commentRangeStart w:id="1"/>
             <w:r>
               <w:rPr>
                 <w:noProof/>
@@ -8597,13 +8813,13 @@
               </w:rPr>
               <w:t>MO:123456…</w:t>
             </w:r>
-            <w:commentRangeEnd w:id="0"/>
+            <w:commentRangeEnd w:id="1"/>
             <w:r>
               <w:rPr>
                 <w:rStyle w:val="CommentReference"/>
                 <w:lang w:bidi="th-TH"/>
               </w:rPr>
-              <w:commentReference w:id="0"/>
+              <w:commentReference w:id="1"/>
             </w:r>
           </w:p>
         </w:tc>
@@ -9917,6 +10133,7 @@
         <w:pStyle w:val="Heading4"/>
       </w:pPr>
       <w:r>
+        <w:lastRenderedPageBreak/>
         <w:t>Example</w:t>
       </w:r>
     </w:p>
@@ -9995,27 +10212,7 @@
           <w:sz w:val="20"/>
           <w:szCs w:val="20"/>
         </w:rPr>
-        <w:t>MO</w:t>
-      </w:r>
-      <w:proofErr w:type="gramStart"/>
-      <w:r>
-        <w:rPr>
-          <w:rFonts w:ascii="Calibri" w:hAnsi="Calibri"/>
-          <w:color w:val="000000" w:themeColor="text1"/>
-          <w:sz w:val="20"/>
-          <w:szCs w:val="20"/>
-        </w:rPr>
-        <w:t>:MZwDhjp9NO</w:t>
-      </w:r>
-      <w:proofErr w:type="gramEnd"/>
-      <w:r>
-        <w:rPr>
-          <w:rFonts w:ascii="Calibri" w:hAnsi="Calibri"/>
-          <w:color w:val="000000" w:themeColor="text1"/>
-          <w:sz w:val="20"/>
-          <w:szCs w:val="20"/>
-        </w:rPr>
-        <w:t>”</w:t>
+        <w:t>MO:MZwDhjp9NO”</w:t>
       </w:r>
     </w:p>
     <w:p>
@@ -10177,7 +10374,6 @@
         </w:rPr>
         <w:t>"</w:t>
       </w:r>
-      <w:proofErr w:type="gramStart"/>
       <w:r>
         <w:rPr>
           <w:rFonts w:ascii="Calibri" w:hAnsi="Calibri"/>
@@ -10186,7 +10382,6 @@
         </w:rPr>
         <w:t>x-session</w:t>
       </w:r>
-      <w:proofErr w:type="gramEnd"/>
       <w:r>
         <w:rPr>
           <w:rFonts w:ascii="Calibri" w:hAnsi="Calibri"/>
@@ -10314,7 +10509,6 @@
         <w:pStyle w:val="Heading1"/>
       </w:pPr>
       <w:r>
-        <w:lastRenderedPageBreak/>
         <w:t>Terminat</w:t>
       </w:r>
       <w:r>
@@ -10352,49 +10546,7 @@
         <w:rPr>
           <w:rFonts w:cs="SimSun"/>
         </w:rPr>
-        <w:t xml:space="preserve">Format </w:t>
-      </w:r>
-      <w:proofErr w:type="gramStart"/>
-      <w:r>
-        <w:rPr>
-          <w:rFonts w:cs="SimSun"/>
-        </w:rPr>
-        <w:t>url</w:t>
-      </w:r>
-      <w:proofErr w:type="gramEnd"/>
-      <w:r>
-        <w:rPr>
-          <w:rFonts w:cs="SimSun"/>
-        </w:rPr>
-        <w:t>: "/</w:t>
-      </w:r>
-      <w:proofErr w:type="spellStart"/>
-      <w:r>
-        <w:rPr>
-          <w:rFonts w:cs="SimSun"/>
-        </w:rPr>
-        <w:t>AppName</w:t>
-      </w:r>
-      <w:proofErr w:type="spellEnd"/>
-      <w:r>
-        <w:rPr>
-          <w:rFonts w:cs="SimSun"/>
-        </w:rPr>
-        <w:t>/version/${</w:t>
-      </w:r>
-      <w:proofErr w:type="spellStart"/>
-      <w:r>
-        <w:rPr>
-          <w:rFonts w:cs="SimSun"/>
-        </w:rPr>
-        <w:t>SubNode</w:t>
-      </w:r>
-      <w:proofErr w:type="spellEnd"/>
-      <w:r>
-        <w:rPr>
-          <w:rFonts w:cs="SimSun"/>
-        </w:rPr>
-        <w:t>}/${command}/${x-session-id}?"</w:t>
+        <w:t>Format url: "/AppName/version/${SubNode}/${command}/${x-session-id}?"</w:t>
       </w:r>
     </w:p>
     <w:tbl>
@@ -10612,7 +10764,7 @@
               </w:rPr>
               <w:t>/</w:t>
             </w:r>
-            <w:commentRangeStart w:id="1"/>
+            <w:commentRangeStart w:id="2"/>
             <w:r>
               <w:rPr>
                 <w:noProof/>
@@ -10621,13 +10773,13 @@
               </w:rPr>
               <w:t>MO:123456…</w:t>
             </w:r>
-            <w:commentRangeEnd w:id="1"/>
+            <w:commentRangeEnd w:id="2"/>
             <w:r>
               <w:rPr>
                 <w:rStyle w:val="CommentReference"/>
                 <w:lang w:bidi="th-TH"/>
               </w:rPr>
-              <w:commentReference w:id="1"/>
+              <w:commentReference w:id="2"/>
             </w:r>
           </w:p>
         </w:tc>
@@ -11936,6 +12088,7 @@
         <w:pStyle w:val="Heading4"/>
       </w:pPr>
       <w:r>
+        <w:lastRenderedPageBreak/>
         <w:t>Example</w:t>
       </w:r>
     </w:p>
@@ -12014,27 +12167,7 @@
           <w:sz w:val="20"/>
           <w:szCs w:val="20"/>
         </w:rPr>
-        <w:t>MO</w:t>
-      </w:r>
-      <w:proofErr w:type="gramStart"/>
-      <w:r>
-        <w:rPr>
-          <w:rFonts w:ascii="Calibri" w:hAnsi="Calibri"/>
-          <w:color w:val="000000" w:themeColor="text1"/>
-          <w:sz w:val="20"/>
-          <w:szCs w:val="20"/>
-        </w:rPr>
-        <w:t>:MZwDhjp9NO</w:t>
-      </w:r>
-      <w:proofErr w:type="gramEnd"/>
-      <w:r>
-        <w:rPr>
-          <w:rFonts w:ascii="Calibri" w:hAnsi="Calibri"/>
-          <w:color w:val="000000" w:themeColor="text1"/>
-          <w:sz w:val="20"/>
-          <w:szCs w:val="20"/>
-        </w:rPr>
-        <w:t>”</w:t>
+        <w:t>MO:MZwDhjp9NO”</w:t>
       </w:r>
     </w:p>
     <w:p>
@@ -12180,7 +12313,7 @@
         <w:adjustRightInd w:val="0"/>
         <w:spacing w:after="0" w:line="288" w:lineRule="auto"/>
         <w:rPr>
-          <w:rFonts w:ascii="Calibri" w:hAnsi="Calibri" w:cs="Calibri" w:hint="cs"/>
+          <w:rFonts w:ascii="Calibri" w:hAnsi="Calibri" w:cs="Calibri"/>
           <w:b/>
           <w:bCs/>
           <w:color w:val="000000" w:themeColor="text1"/>
@@ -12197,7 +12330,6 @@
         </w:rPr>
         <w:t>"</w:t>
       </w:r>
-      <w:proofErr w:type="gramStart"/>
       <w:r>
         <w:rPr>
           <w:rFonts w:ascii="Calibri" w:hAnsi="Calibri"/>
@@ -12206,7 +12338,6 @@
         </w:rPr>
         <w:t>x-session</w:t>
       </w:r>
-      <w:proofErr w:type="gramEnd"/>
       <w:r>
         <w:rPr>
           <w:rFonts w:ascii="Calibri" w:hAnsi="Calibri"/>
@@ -12299,7 +12430,6 @@
         <w:pStyle w:val="Heading1"/>
       </w:pPr>
       <w:r>
-        <w:lastRenderedPageBreak/>
         <w:t>CCR-I</w:t>
       </w:r>
       <w:r>
@@ -12337,49 +12467,7 @@
         <w:rPr>
           <w:rFonts w:cs="SimSun"/>
         </w:rPr>
-        <w:t xml:space="preserve">Format </w:t>
-      </w:r>
-      <w:proofErr w:type="gramStart"/>
-      <w:r>
-        <w:rPr>
-          <w:rFonts w:cs="SimSun"/>
-        </w:rPr>
-        <w:t>url</w:t>
-      </w:r>
-      <w:proofErr w:type="gramEnd"/>
-      <w:r>
-        <w:rPr>
-          <w:rFonts w:cs="SimSun"/>
-        </w:rPr>
-        <w:t>: "/</w:t>
-      </w:r>
-      <w:proofErr w:type="spellStart"/>
-      <w:r>
-        <w:rPr>
-          <w:rFonts w:cs="SimSun"/>
-        </w:rPr>
-        <w:t>AppName</w:t>
-      </w:r>
-      <w:proofErr w:type="spellEnd"/>
-      <w:r>
-        <w:rPr>
-          <w:rFonts w:cs="SimSun"/>
-        </w:rPr>
-        <w:t>/version/${</w:t>
-      </w:r>
-      <w:proofErr w:type="spellStart"/>
-      <w:r>
-        <w:rPr>
-          <w:rFonts w:cs="SimSun"/>
-        </w:rPr>
-        <w:t>SubNode</w:t>
-      </w:r>
-      <w:proofErr w:type="spellEnd"/>
-      <w:r>
-        <w:rPr>
-          <w:rFonts w:cs="SimSun"/>
-        </w:rPr>
-        <w:t>}/${command}/${x-session-id}?"</w:t>
+        <w:t>Format url: "/AppName/version/${SubNode}/${command}/${x-session-id}?"</w:t>
       </w:r>
     </w:p>
     <w:tbl>
@@ -12763,7 +12851,6 @@
           <w:p>
             <w:pPr>
               <w:rPr>
-                <w:rFonts w:hint="cs"/>
                 <w:noProof/>
                 <w:sz w:val="18"/>
                 <w:szCs w:val="18"/>
@@ -13350,7 +13437,6 @@
             <w:pPr>
               <w:jc w:val="center"/>
               <w:rPr>
-                <w:rFonts w:hint="cs"/>
                 <w:noProof/>
                 <w:sz w:val="20"/>
                 <w:szCs w:val="20"/>
@@ -13696,23 +13782,13 @@
                 <w:szCs w:val="18"/>
               </w:rPr>
             </w:pPr>
-            <w:proofErr w:type="spellStart"/>
             <w:r>
               <w:rPr>
                 <w:rFonts w:eastAsia="SimSun" w:cs="Times New Roman"/>
                 <w:sz w:val="18"/>
                 <w:szCs w:val="18"/>
               </w:rPr>
-              <w:t>Auth</w:t>
-            </w:r>
-            <w:proofErr w:type="spellEnd"/>
-            <w:r>
-              <w:rPr>
-                <w:rFonts w:eastAsia="SimSun" w:cs="Times New Roman"/>
-                <w:sz w:val="18"/>
-                <w:szCs w:val="18"/>
-              </w:rPr>
-              <w:t>-Application-Id</w:t>
+              <w:t>Auth-Application-Id</w:t>
             </w:r>
           </w:p>
         </w:tc>
@@ -13790,25 +13866,7 @@
                 <w:szCs w:val="20"/>
               </w:rPr>
               <w:br/>
-              <w:t xml:space="preserve">The </w:t>
-            </w:r>
-            <w:proofErr w:type="spellStart"/>
-            <w:r>
-              <w:rPr>
-                <w:rFonts w:cstheme="minorHAnsi"/>
-                <w:sz w:val="20"/>
-                <w:szCs w:val="20"/>
-              </w:rPr>
-              <w:t>Auth</w:t>
-            </w:r>
-            <w:proofErr w:type="spellEnd"/>
-            <w:r>
-              <w:rPr>
-                <w:rFonts w:cstheme="minorHAnsi"/>
-                <w:sz w:val="20"/>
-                <w:szCs w:val="20"/>
-              </w:rPr>
-              <w:t>-Application-Id AVP contains the following values:</w:t>
+              <w:t>The Auth-Application-Id AVP contains the following values:</w:t>
             </w:r>
             <w:r>
               <w:rPr>
@@ -14069,7 +14127,6 @@
                 <w:szCs w:val="20"/>
               </w:rPr>
             </w:pPr>
-            <w:proofErr w:type="spellStart"/>
             <w:r>
               <w:rPr>
                 <w:rFonts w:eastAsia="SimSun" w:cstheme="minorHAnsi"/>
@@ -14078,7 +14135,6 @@
               </w:rPr>
               <w:t>Enumerted</w:t>
             </w:r>
-            <w:proofErr w:type="spellEnd"/>
           </w:p>
         </w:tc>
         <w:tc>
@@ -14203,16 +14259,7 @@
                 <w:szCs w:val="20"/>
               </w:rPr>
               <w:br/>
-              <w:t xml:space="preserve">Indicates to interrupt a credit control session by terminating a </w:t>
-            </w:r>
-            <w:r>
-              <w:rPr>
-                <w:rFonts w:cstheme="minorHAnsi"/>
-                <w:sz w:val="20"/>
-                <w:szCs w:val="20"/>
-              </w:rPr>
-              <w:lastRenderedPageBreak/>
-              <w:t>credit request.</w:t>
+              <w:t>Indicates to interrupt a credit control session by terminating a credit request.</w:t>
             </w:r>
             <w:r>
               <w:rPr>
@@ -14755,7 +14802,6 @@
                 <w:szCs w:val="20"/>
               </w:rPr>
             </w:pPr>
-            <w:proofErr w:type="spellStart"/>
             <w:r>
               <w:rPr>
                 <w:rFonts w:eastAsia="SimSun" w:cstheme="minorHAnsi"/>
@@ -14764,7 +14810,6 @@
               </w:rPr>
               <w:t>DiameterIdentity</w:t>
             </w:r>
-            <w:proofErr w:type="spellEnd"/>
           </w:p>
         </w:tc>
         <w:tc>
@@ -14995,7 +15040,6 @@
                 <w:szCs w:val="20"/>
               </w:rPr>
             </w:pPr>
-            <w:proofErr w:type="spellStart"/>
             <w:r>
               <w:rPr>
                 <w:rFonts w:eastAsia="SimSun" w:cstheme="minorHAnsi"/>
@@ -15004,7 +15048,6 @@
               </w:rPr>
               <w:t>Enumerted</w:t>
             </w:r>
-            <w:proofErr w:type="spellEnd"/>
           </w:p>
         </w:tc>
         <w:tc>
@@ -15669,14 +15712,7 @@
                 <w:rFonts w:asciiTheme="minorHAnsi" w:hAnsiTheme="minorHAnsi" w:cstheme="minorHAnsi"/>
                 <w:color w:val="000000"/>
               </w:rPr>
-              <w:t>I</w:t>
-            </w:r>
-            <w:r>
-              <w:rPr>
-                <w:rFonts w:asciiTheme="minorHAnsi" w:hAnsiTheme="minorHAnsi" w:cstheme="minorHAnsi"/>
-                <w:color w:val="000000"/>
-              </w:rPr>
-              <w:t>ndicates</w:t>
+              <w:t>Indicates</w:t>
             </w:r>
             <w:r>
               <w:rPr>
@@ -15837,21 +15873,12 @@
                 <w:color w:val="000000"/>
               </w:rPr>
             </w:pPr>
-            <w:proofErr w:type="gramStart"/>
             <w:r>
               <w:rPr>
                 <w:rFonts w:asciiTheme="minorHAnsi" w:hAnsiTheme="minorHAnsi" w:cstheme="minorHAnsi"/>
                 <w:color w:val="000000"/>
               </w:rPr>
-              <w:t>contains</w:t>
-            </w:r>
-            <w:proofErr w:type="gramEnd"/>
-            <w:r>
-              <w:rPr>
-                <w:rFonts w:asciiTheme="minorHAnsi" w:hAnsiTheme="minorHAnsi" w:cstheme="minorHAnsi"/>
-                <w:color w:val="000000"/>
-              </w:rPr>
-              <w:t xml:space="preserve"> the amount of used units measured from the point when the service became active or, if interim</w:t>
+              <w:t>contains the amount of used units measured from the point when the service became active or, if interim</w:t>
             </w:r>
             <w:r>
               <w:rPr>
@@ -17085,25 +17112,7 @@
                 <w:sz w:val="18"/>
                 <w:szCs w:val="18"/>
               </w:rPr>
-              <w:t>called-Party-</w:t>
-            </w:r>
-            <w:proofErr w:type="spellStart"/>
-            <w:r>
-              <w:rPr>
-                <w:rFonts w:eastAsia="SimSun" w:cs="Times New Roman"/>
-                <w:sz w:val="18"/>
-                <w:szCs w:val="18"/>
-              </w:rPr>
-              <w:t>BCDNumber</w:t>
-            </w:r>
-            <w:proofErr w:type="spellEnd"/>
-            <w:r>
-              <w:rPr>
-                <w:rFonts w:eastAsia="SimSun" w:cs="Times New Roman"/>
-                <w:sz w:val="18"/>
-                <w:szCs w:val="18"/>
-              </w:rPr>
-              <w:t>-Nature</w:t>
+              <w:t>called-Party-BCDNumber-Nature</w:t>
             </w:r>
           </w:p>
         </w:tc>
@@ -17226,23 +17235,13 @@
                 <w:szCs w:val="18"/>
               </w:rPr>
             </w:pPr>
-            <w:proofErr w:type="spellStart"/>
             <w:r>
               <w:rPr>
                 <w:rFonts w:eastAsia="SimSun" w:cs="Times New Roman"/>
                 <w:sz w:val="18"/>
                 <w:szCs w:val="18"/>
               </w:rPr>
-              <w:t>EventType</w:t>
-            </w:r>
-            <w:proofErr w:type="spellEnd"/>
-            <w:r>
-              <w:rPr>
-                <w:rFonts w:eastAsia="SimSun" w:cs="Times New Roman"/>
-                <w:sz w:val="18"/>
-                <w:szCs w:val="18"/>
-              </w:rPr>
-              <w:t>-BCSM</w:t>
+              <w:t>EventType-BCSM</w:t>
             </w:r>
           </w:p>
         </w:tc>
@@ -17624,7 +17623,6 @@
           <w:color w:val="000000" w:themeColor="text1"/>
           <w:sz w:val="20"/>
           <w:szCs w:val="20"/>
-          <w:highlight w:val="green"/>
         </w:rPr>
         <w:t>"Session-Id": "</w:t>
       </w:r>
@@ -17634,39 +17632,24 @@
           <w:color w:val="000000" w:themeColor="text1"/>
           <w:sz w:val="20"/>
           <w:szCs w:val="20"/>
-          <w:highlight w:val="green"/>
-        </w:rPr>
-        <w:t xml:space="preserve"> MO</w:t>
-      </w:r>
-      <w:proofErr w:type="gramStart"/>
-      <w:r>
-        <w:rPr>
-          <w:rFonts w:ascii="Calibri" w:hAnsi="Calibri"/>
+        </w:rPr>
+        <w:t xml:space="preserve"> MO:MZwDhjp9NO</w:t>
+      </w:r>
+      <w:r>
+        <w:rPr>
+          <w:rFonts w:ascii="Calibri" w:hAnsi="Calibri" w:cs="Calibri"/>
           <w:color w:val="000000" w:themeColor="text1"/>
           <w:sz w:val="20"/>
           <w:szCs w:val="20"/>
-          <w:highlight w:val="green"/>
-        </w:rPr>
-        <w:t>:MZwDhjp9NO</w:t>
-      </w:r>
-      <w:proofErr w:type="gramEnd"/>
+        </w:rPr>
+        <w:t xml:space="preserve"> </w:t>
+      </w:r>
       <w:r>
         <w:rPr>
           <w:rFonts w:ascii="Calibri" w:hAnsi="Calibri" w:cs="Calibri"/>
           <w:color w:val="000000" w:themeColor="text1"/>
           <w:sz w:val="20"/>
           <w:szCs w:val="20"/>
-          <w:highlight w:val="green"/>
-        </w:rPr>
-        <w:t xml:space="preserve"> </w:t>
-      </w:r>
-      <w:r>
-        <w:rPr>
-          <w:rFonts w:ascii="Calibri" w:hAnsi="Calibri" w:cs="Calibri"/>
-          <w:color w:val="000000" w:themeColor="text1"/>
-          <w:sz w:val="20"/>
-          <w:szCs w:val="20"/>
-          <w:highlight w:val="green"/>
         </w:rPr>
         <w:t>",</w:t>
       </w:r>
@@ -17707,27 +17690,7 @@
           <w:szCs w:val="20"/>
         </w:rPr>
         <w:tab/>
-        <w:t>"</w:t>
-      </w:r>
-      <w:proofErr w:type="spellStart"/>
-      <w:r>
-        <w:rPr>
-          <w:rFonts w:ascii="Calibri" w:hAnsi="Calibri" w:cs="Calibri"/>
-          <w:color w:val="000000" w:themeColor="text1"/>
-          <w:sz w:val="20"/>
-          <w:szCs w:val="20"/>
-        </w:rPr>
-        <w:t>Auth</w:t>
-      </w:r>
-      <w:proofErr w:type="spellEnd"/>
-      <w:r>
-        <w:rPr>
-          <w:rFonts w:ascii="Calibri" w:hAnsi="Calibri" w:cs="Calibri"/>
-          <w:color w:val="000000" w:themeColor="text1"/>
-          <w:sz w:val="20"/>
-          <w:szCs w:val="20"/>
-        </w:rPr>
-        <w:t>-Application-Id": "4",</w:t>
+        <w:t>"Auth-Application-Id": "4",</w:t>
       </w:r>
     </w:p>
     <w:p>
@@ -18290,7 +18253,7 @@
           <w:szCs w:val="20"/>
         </w:rPr>
       </w:pPr>
-      <w:commentRangeStart w:id="2"/>
+      <w:commentRangeStart w:id="3"/>
       <w:r>
         <w:rPr>
           <w:rFonts w:ascii="Calibri" w:hAnsi="Calibri" w:cs="Calibri"/>
@@ -18298,6 +18261,7 @@
           <w:sz w:val="20"/>
           <w:szCs w:val="20"/>
         </w:rPr>
+        <w:lastRenderedPageBreak/>
         <w:t xml:space="preserve">                                 "Used-Service-Unit": {</w:t>
       </w:r>
     </w:p>
@@ -18329,12 +18293,12 @@
         </w:rPr>
         <w:t xml:space="preserve">                                 "CC-Time": "361"</w:t>
       </w:r>
-      <w:commentRangeEnd w:id="2"/>
+      <w:commentRangeEnd w:id="3"/>
       <w:r>
         <w:rPr>
           <w:rStyle w:val="CommentReference"/>
         </w:rPr>
-        <w:commentReference w:id="2"/>
+        <w:commentReference w:id="3"/>
       </w:r>
     </w:p>
     <w:p>
@@ -18792,47 +18756,7 @@
           <w:szCs w:val="20"/>
         </w:rPr>
         <w:tab/>
-        <w:t>"</w:t>
-      </w:r>
-      <w:proofErr w:type="gramStart"/>
-      <w:r>
-        <w:rPr>
-          <w:rFonts w:ascii="Calibri" w:hAnsi="Calibri" w:cs="Calibri"/>
-          <w:color w:val="000000" w:themeColor="text1"/>
-          <w:sz w:val="20"/>
-          <w:szCs w:val="20"/>
-        </w:rPr>
-        <w:t>called-Party-</w:t>
-      </w:r>
-      <w:proofErr w:type="spellStart"/>
-      <w:r>
-        <w:rPr>
-          <w:rFonts w:ascii="Calibri" w:hAnsi="Calibri" w:cs="Calibri"/>
-          <w:color w:val="000000" w:themeColor="text1"/>
-          <w:sz w:val="20"/>
-          <w:szCs w:val="20"/>
-        </w:rPr>
-        <w:t>BCDNumber</w:t>
-      </w:r>
-      <w:proofErr w:type="spellEnd"/>
-      <w:r>
-        <w:rPr>
-          <w:rFonts w:ascii="Calibri" w:hAnsi="Calibri" w:cs="Calibri"/>
-          <w:color w:val="000000" w:themeColor="text1"/>
-          <w:sz w:val="20"/>
-          <w:szCs w:val="20"/>
-        </w:rPr>
-        <w:t>-Nature</w:t>
-      </w:r>
-      <w:proofErr w:type="gramEnd"/>
-      <w:r>
-        <w:rPr>
-          <w:rFonts w:ascii="Calibri" w:hAnsi="Calibri" w:cs="Calibri"/>
-          <w:color w:val="000000" w:themeColor="text1"/>
-          <w:sz w:val="20"/>
-          <w:szCs w:val="20"/>
-        </w:rPr>
-        <w:t>": "0",</w:t>
+        <w:t>"called-Party-BCDNumber-Nature": "0",</w:t>
       </w:r>
     </w:p>
     <w:p>
@@ -18889,27 +18813,7 @@
           <w:szCs w:val="20"/>
         </w:rPr>
         <w:tab/>
-        <w:t>"</w:t>
-      </w:r>
-      <w:proofErr w:type="spellStart"/>
-      <w:r>
-        <w:rPr>
-          <w:rFonts w:ascii="Calibri" w:hAnsi="Calibri" w:cs="Calibri"/>
-          <w:color w:val="000000" w:themeColor="text1"/>
-          <w:sz w:val="20"/>
-          <w:szCs w:val="20"/>
-        </w:rPr>
-        <w:t>EventType</w:t>
-      </w:r>
-      <w:proofErr w:type="spellEnd"/>
-      <w:r>
-        <w:rPr>
-          <w:rFonts w:ascii="Calibri" w:hAnsi="Calibri" w:cs="Calibri"/>
-          <w:color w:val="000000" w:themeColor="text1"/>
-          <w:sz w:val="20"/>
-          <w:szCs w:val="20"/>
-        </w:rPr>
-        <w:t>-BCSM": "2"</w:t>
+        <w:t>"EventType-BCSM": "2"</w:t>
       </w:r>
     </w:p>
     <w:p>
@@ -18938,7 +18842,6 @@
           <w:sz w:val="20"/>
           <w:szCs w:val="20"/>
         </w:rPr>
-        <w:lastRenderedPageBreak/>
         <w:t xml:space="preserve">                </w:t>
       </w:r>
       <w:r>
@@ -19341,6 +19244,7 @@
           <w:tcPr>
             <w:tcW w:w="3325" w:type="dxa"/>
             <w:gridSpan w:val="4"/>
+            <w:shd w:val="clear" w:color="auto" w:fill="FFF2CC" w:themeFill="accent4" w:themeFillTint="33"/>
           </w:tcPr>
           <w:p>
             <w:pPr>
@@ -19363,6 +19267,7 @@
         <w:tc>
           <w:tcPr>
             <w:tcW w:w="990" w:type="dxa"/>
+            <w:shd w:val="clear" w:color="auto" w:fill="FFF2CC" w:themeFill="accent4" w:themeFillTint="33"/>
           </w:tcPr>
           <w:p>
             <w:pPr>
@@ -19377,6 +19282,7 @@
         <w:tc>
           <w:tcPr>
             <w:tcW w:w="720" w:type="dxa"/>
+            <w:shd w:val="clear" w:color="auto" w:fill="FFF2CC" w:themeFill="accent4" w:themeFillTint="33"/>
           </w:tcPr>
           <w:p>
             <w:pPr>
@@ -19392,6 +19298,7 @@
         <w:tc>
           <w:tcPr>
             <w:tcW w:w="5670" w:type="dxa"/>
+            <w:shd w:val="clear" w:color="auto" w:fill="FFF2CC" w:themeFill="accent4" w:themeFillTint="33"/>
           </w:tcPr>
           <w:p>
             <w:pPr>
@@ -19833,7 +19740,6 @@
                 <w:lang w:bidi="th-TH"/>
               </w:rPr>
             </w:pPr>
-            <w:proofErr w:type="spellStart"/>
             <w:r>
               <w:rPr>
                 <w:sz w:val="20"/>
@@ -19841,7 +19747,6 @@
               </w:rPr>
               <w:t>DiameterIdentity</w:t>
             </w:r>
-            <w:proofErr w:type="spellEnd"/>
           </w:p>
         </w:tc>
         <w:tc>
@@ -19904,6 +19809,14 @@
                 <w:szCs w:val="20"/>
               </w:rPr>
               <w:br/>
+            </w:r>
+            <w:r>
+              <w:rPr>
+                <w:rFonts w:cstheme="minorHAnsi"/>
+                <w:sz w:val="20"/>
+                <w:szCs w:val="20"/>
+              </w:rPr>
+              <w:lastRenderedPageBreak/>
               <w:t>Relay agents must not modify this AVP. The value of the Origin-Host AVP is guaranteed to be unique within a single host.</w:t>
             </w:r>
           </w:p>
@@ -19973,7 +19886,6 @@
                 <w:szCs w:val="20"/>
               </w:rPr>
             </w:pPr>
-            <w:proofErr w:type="spellStart"/>
             <w:r>
               <w:rPr>
                 <w:sz w:val="20"/>
@@ -19981,7 +19893,6 @@
               </w:rPr>
               <w:t>DiameterIdentity</w:t>
             </w:r>
-            <w:proofErr w:type="spellEnd"/>
           </w:p>
         </w:tc>
         <w:tc>
@@ -20063,7 +19974,6 @@
                 <w:szCs w:val="18"/>
               </w:rPr>
             </w:pPr>
-            <w:proofErr w:type="spellStart"/>
             <w:r>
               <w:rPr>
                 <w:rFonts w:eastAsia="Times New Roman" w:cs="Times New Roman"/>
@@ -20071,17 +19981,7 @@
                 <w:sz w:val="16"/>
                 <w:szCs w:val="16"/>
               </w:rPr>
-              <w:t>Auth</w:t>
-            </w:r>
-            <w:proofErr w:type="spellEnd"/>
-            <w:r>
-              <w:rPr>
-                <w:rFonts w:eastAsia="Times New Roman" w:cs="Times New Roman"/>
-                <w:color w:val="000000"/>
-                <w:sz w:val="16"/>
-                <w:szCs w:val="16"/>
-              </w:rPr>
-              <w:t>-Application-Id</w:t>
+              <w:t>Auth-Application-Id</w:t>
             </w:r>
           </w:p>
         </w:tc>
@@ -20157,25 +20057,7 @@
                 <w:szCs w:val="20"/>
               </w:rPr>
               <w:br/>
-              <w:t xml:space="preserve">The </w:t>
-            </w:r>
-            <w:proofErr w:type="spellStart"/>
-            <w:r>
-              <w:rPr>
-                <w:rFonts w:cstheme="minorHAnsi"/>
-                <w:sz w:val="20"/>
-                <w:szCs w:val="20"/>
-              </w:rPr>
-              <w:t>Auth</w:t>
-            </w:r>
-            <w:proofErr w:type="spellEnd"/>
-            <w:r>
-              <w:rPr>
-                <w:rFonts w:cstheme="minorHAnsi"/>
-                <w:sz w:val="20"/>
-                <w:szCs w:val="20"/>
-              </w:rPr>
-              <w:t>-Application-Id AVP contains the following values:</w:t>
+              <w:t>The Auth-Application-Id AVP contains the following values:</w:t>
             </w:r>
             <w:r>
               <w:rPr>
@@ -21282,7 +21164,6 @@
                 <w:szCs w:val="20"/>
               </w:rPr>
             </w:pPr>
-            <w:proofErr w:type="spellStart"/>
             <w:r>
               <w:rPr>
                 <w:rFonts w:eastAsia="Times New Roman" w:cs="Times New Roman"/>
@@ -21292,7 +21173,6 @@
               </w:rPr>
               <w:t>ChargePartyPayType</w:t>
             </w:r>
-            <w:proofErr w:type="spellEnd"/>
           </w:p>
         </w:tc>
         <w:tc>
@@ -21550,6 +21430,7 @@
           <w:szCs w:val="16"/>
           <w:lang w:val="de-DE" w:eastAsia="fa-IR" w:bidi="fa-IR"/>
         </w:rPr>
+        <w:lastRenderedPageBreak/>
         <w:t xml:space="preserve">    </w:t>
       </w:r>
       <w:r>
@@ -22449,27 +22330,7 @@
           <w:sz w:val="24"/>
           <w:szCs w:val="24"/>
         </w:rPr>
-        <w:t xml:space="preserve"> command sent from SBC to P-WRTC to update the </w:t>
-      </w:r>
-      <w:proofErr w:type="spellStart"/>
-      <w:r>
-        <w:rPr>
-          <w:rFonts w:ascii="Calibri" w:hAnsi="Calibri" w:cs="Calibri"/>
-          <w:color w:val="000000" w:themeColor="text1"/>
-          <w:sz w:val="24"/>
-          <w:szCs w:val="24"/>
-        </w:rPr>
-        <w:t>qouta</w:t>
-      </w:r>
-      <w:proofErr w:type="spellEnd"/>
-      <w:r>
-        <w:rPr>
-          <w:rFonts w:ascii="Calibri" w:hAnsi="Calibri" w:cs="Calibri"/>
-          <w:color w:val="000000" w:themeColor="text1"/>
-          <w:sz w:val="24"/>
-          <w:szCs w:val="24"/>
-        </w:rPr>
-        <w:t>.</w:t>
+        <w:t xml:space="preserve"> command sent from SBC to P-WRTC to update the qouta.</w:t>
       </w:r>
     </w:p>
     <w:p>
@@ -22503,49 +22364,7 @@
         <w:rPr>
           <w:rFonts w:cs="SimSun"/>
         </w:rPr>
-        <w:t xml:space="preserve">Format </w:t>
-      </w:r>
-      <w:proofErr w:type="gramStart"/>
-      <w:r>
-        <w:rPr>
-          <w:rFonts w:cs="SimSun"/>
-        </w:rPr>
-        <w:t>url</w:t>
-      </w:r>
-      <w:proofErr w:type="gramEnd"/>
-      <w:r>
-        <w:rPr>
-          <w:rFonts w:cs="SimSun"/>
-        </w:rPr>
-        <w:t>: "/</w:t>
-      </w:r>
-      <w:proofErr w:type="spellStart"/>
-      <w:r>
-        <w:rPr>
-          <w:rFonts w:cs="SimSun"/>
-        </w:rPr>
-        <w:t>AppName</w:t>
-      </w:r>
-      <w:proofErr w:type="spellEnd"/>
-      <w:r>
-        <w:rPr>
-          <w:rFonts w:cs="SimSun"/>
-        </w:rPr>
-        <w:t>/version/${</w:t>
-      </w:r>
-      <w:proofErr w:type="spellStart"/>
-      <w:r>
-        <w:rPr>
-          <w:rFonts w:cs="SimSun"/>
-        </w:rPr>
-        <w:t>SubNode</w:t>
-      </w:r>
-      <w:proofErr w:type="spellEnd"/>
-      <w:r>
-        <w:rPr>
-          <w:rFonts w:cs="SimSun"/>
-        </w:rPr>
-        <w:t>}/${command}/${x-session-id}?"</w:t>
+        <w:t>Format url: "/AppName/version/${SubNode}/${command}/${x-session-id}?"</w:t>
       </w:r>
     </w:p>
     <w:tbl>
@@ -22744,7 +22563,7 @@
               </w:rPr>
               <w:t>/SBC/1.0/P-WRTC/CCR-U/</w:t>
             </w:r>
-            <w:commentRangeStart w:id="3"/>
+            <w:commentRangeStart w:id="4"/>
             <w:r>
               <w:rPr>
                 <w:noProof/>
@@ -22753,13 +22572,13 @@
               </w:rPr>
               <w:t>MO:123456…</w:t>
             </w:r>
-            <w:commentRangeEnd w:id="3"/>
+            <w:commentRangeEnd w:id="4"/>
             <w:r>
               <w:rPr>
                 <w:rStyle w:val="CommentReference"/>
                 <w:lang w:bidi="th-TH"/>
               </w:rPr>
-              <w:commentReference w:id="3"/>
+              <w:commentReference w:id="4"/>
             </w:r>
           </w:p>
         </w:tc>
@@ -23335,6 +23154,7 @@
                 <w:szCs w:val="20"/>
                 <w:lang w:bidi="th-TH"/>
               </w:rPr>
+              <w:lastRenderedPageBreak/>
               <w:t>of request message from P-WRTC</w:t>
             </w:r>
           </w:p>
@@ -23366,6 +23186,7 @@
                 <w:szCs w:val="18"/>
                 <w:lang w:bidi="th-TH"/>
               </w:rPr>
+              <w:lastRenderedPageBreak/>
               <w:t>Header</w:t>
             </w:r>
           </w:p>
@@ -23817,23 +23638,13 @@
                 <w:szCs w:val="18"/>
               </w:rPr>
             </w:pPr>
-            <w:proofErr w:type="spellStart"/>
             <w:r>
               <w:rPr>
                 <w:rFonts w:eastAsia="SimSun" w:cs="Times New Roman"/>
                 <w:sz w:val="18"/>
                 <w:szCs w:val="18"/>
               </w:rPr>
-              <w:t>Auth</w:t>
-            </w:r>
-            <w:proofErr w:type="spellEnd"/>
-            <w:r>
-              <w:rPr>
-                <w:rFonts w:eastAsia="SimSun" w:cs="Times New Roman"/>
-                <w:sz w:val="18"/>
-                <w:szCs w:val="18"/>
-              </w:rPr>
-              <w:t>-Application-Id</w:t>
+              <w:t>Auth-Application-Id</w:t>
             </w:r>
           </w:p>
         </w:tc>
@@ -23911,25 +23722,7 @@
                 <w:szCs w:val="20"/>
               </w:rPr>
               <w:br/>
-              <w:t xml:space="preserve">The </w:t>
-            </w:r>
-            <w:proofErr w:type="spellStart"/>
-            <w:r>
-              <w:rPr>
-                <w:rFonts w:cstheme="minorHAnsi"/>
-                <w:sz w:val="20"/>
-                <w:szCs w:val="20"/>
-              </w:rPr>
-              <w:t>Auth</w:t>
-            </w:r>
-            <w:proofErr w:type="spellEnd"/>
-            <w:r>
-              <w:rPr>
-                <w:rFonts w:cstheme="minorHAnsi"/>
-                <w:sz w:val="20"/>
-                <w:szCs w:val="20"/>
-              </w:rPr>
-              <w:t>-Application-Id AVP contains the following values:</w:t>
+              <w:t>The Auth-Application-Id AVP contains the following values:</w:t>
             </w:r>
             <w:r>
               <w:rPr>
@@ -23974,14 +23767,6 @@
                 <w:szCs w:val="20"/>
               </w:rPr>
               <w:br/>
-            </w:r>
-            <w:r>
-              <w:rPr>
-                <w:rFonts w:cstheme="minorHAnsi"/>
-                <w:sz w:val="20"/>
-                <w:szCs w:val="20"/>
-              </w:rPr>
-              <w:lastRenderedPageBreak/>
               <w:t xml:space="preserve">  3: Indicates Diameter base accounting</w:t>
             </w:r>
             <w:r>
@@ -24197,7 +23982,6 @@
                 <w:szCs w:val="20"/>
               </w:rPr>
             </w:pPr>
-            <w:proofErr w:type="spellStart"/>
             <w:r>
               <w:rPr>
                 <w:rFonts w:eastAsia="SimSun" w:cstheme="minorHAnsi"/>
@@ -24206,7 +23990,6 @@
               </w:rPr>
               <w:t>Enumerted</w:t>
             </w:r>
-            <w:proofErr w:type="spellEnd"/>
           </w:p>
         </w:tc>
         <w:tc>
@@ -24882,7 +24665,6 @@
                 <w:szCs w:val="20"/>
               </w:rPr>
             </w:pPr>
-            <w:proofErr w:type="spellStart"/>
             <w:r>
               <w:rPr>
                 <w:rFonts w:eastAsia="SimSun" w:cstheme="minorHAnsi"/>
@@ -24891,7 +24673,6 @@
               </w:rPr>
               <w:t>DiameterIdentity</w:t>
             </w:r>
-            <w:proofErr w:type="spellEnd"/>
           </w:p>
         </w:tc>
         <w:tc>
@@ -25122,7 +24903,6 @@
                 <w:szCs w:val="20"/>
               </w:rPr>
             </w:pPr>
-            <w:proofErr w:type="spellStart"/>
             <w:r>
               <w:rPr>
                 <w:rFonts w:eastAsia="SimSun" w:cstheme="minorHAnsi"/>
@@ -25131,7 +24911,6 @@
               </w:rPr>
               <w:t>Enumerted</w:t>
             </w:r>
-            <w:proofErr w:type="spellEnd"/>
           </w:p>
         </w:tc>
         <w:tc>
@@ -25194,6 +24973,14 @@
                 <w:szCs w:val="20"/>
               </w:rPr>
               <w:br/>
+            </w:r>
+            <w:r>
+              <w:rPr>
+                <w:rFonts w:cstheme="minorHAnsi"/>
+                <w:sz w:val="20"/>
+                <w:szCs w:val="20"/>
+              </w:rPr>
+              <w:lastRenderedPageBreak/>
               <w:t xml:space="preserve">  </w:t>
             </w:r>
             <w:r>
@@ -25628,7 +25415,6 @@
                 <w:szCs w:val="20"/>
                 <w:u w:val="single"/>
               </w:rPr>
-              <w:lastRenderedPageBreak/>
               <w:t>Note :</w:t>
             </w:r>
             <w:r>
@@ -27036,25 +26822,7 @@
                 <w:sz w:val="18"/>
                 <w:szCs w:val="18"/>
               </w:rPr>
-              <w:t>called-Party-</w:t>
-            </w:r>
-            <w:proofErr w:type="spellStart"/>
-            <w:r>
-              <w:rPr>
-                <w:rFonts w:eastAsia="SimSun" w:cs="Times New Roman"/>
-                <w:sz w:val="18"/>
-                <w:szCs w:val="18"/>
-              </w:rPr>
-              <w:t>BCDNumber</w:t>
-            </w:r>
-            <w:proofErr w:type="spellEnd"/>
-            <w:r>
-              <w:rPr>
-                <w:rFonts w:eastAsia="SimSun" w:cs="Times New Roman"/>
-                <w:sz w:val="18"/>
-                <w:szCs w:val="18"/>
-              </w:rPr>
-              <w:t>-Nature</w:t>
+              <w:t>called-Party-BCDNumber-Nature</w:t>
             </w:r>
           </w:p>
         </w:tc>
@@ -27177,23 +26945,13 @@
                 <w:szCs w:val="18"/>
               </w:rPr>
             </w:pPr>
-            <w:proofErr w:type="spellStart"/>
             <w:r>
               <w:rPr>
                 <w:rFonts w:eastAsia="SimSun" w:cs="Times New Roman"/>
                 <w:sz w:val="18"/>
                 <w:szCs w:val="18"/>
               </w:rPr>
-              <w:t>EventType</w:t>
-            </w:r>
-            <w:proofErr w:type="spellEnd"/>
-            <w:r>
-              <w:rPr>
-                <w:rFonts w:eastAsia="SimSun" w:cs="Times New Roman"/>
-                <w:sz w:val="18"/>
-                <w:szCs w:val="18"/>
-              </w:rPr>
-              <w:t>-BCSM</w:t>
+              <w:t>EventType-BCSM</w:t>
             </w:r>
           </w:p>
         </w:tc>
@@ -27548,20 +27306,8 @@
           <w:szCs w:val="20"/>
           <w:highlight w:val="green"/>
         </w:rPr>
-        <w:t>MO</w:t>
-      </w:r>
-      <w:proofErr w:type="gramStart"/>
-      <w:r>
-        <w:rPr>
-          <w:rFonts w:ascii="Calibri" w:hAnsi="Calibri"/>
-          <w:color w:val="000000" w:themeColor="text1"/>
-          <w:sz w:val="20"/>
-          <w:szCs w:val="20"/>
-          <w:highlight w:val="green"/>
-        </w:rPr>
-        <w:t>:MZwDhjp9NO</w:t>
-      </w:r>
-      <w:proofErr w:type="gramEnd"/>
+        <w:t>MO:MZwDhjp9NO</w:t>
+      </w:r>
       <w:r>
         <w:rPr>
           <w:rFonts w:ascii="Calibri" w:hAnsi="Calibri" w:cs="Calibri"/>
@@ -27618,27 +27364,7 @@
           <w:szCs w:val="20"/>
         </w:rPr>
         <w:tab/>
-        <w:t>"</w:t>
-      </w:r>
-      <w:proofErr w:type="spellStart"/>
-      <w:r>
-        <w:rPr>
-          <w:rFonts w:ascii="Calibri" w:hAnsi="Calibri" w:cs="Calibri"/>
-          <w:color w:val="000000" w:themeColor="text1"/>
-          <w:sz w:val="20"/>
-          <w:szCs w:val="20"/>
-        </w:rPr>
-        <w:t>Auth</w:t>
-      </w:r>
-      <w:proofErr w:type="spellEnd"/>
-      <w:r>
-        <w:rPr>
-          <w:rFonts w:ascii="Calibri" w:hAnsi="Calibri" w:cs="Calibri"/>
-          <w:color w:val="000000" w:themeColor="text1"/>
-          <w:sz w:val="20"/>
-          <w:szCs w:val="20"/>
-        </w:rPr>
-        <w:t>-Application-Id": "4",</w:t>
+        <w:t>"Auth-Application-Id": "4",</w:t>
       </w:r>
     </w:p>
     <w:p>
@@ -27774,6 +27500,7 @@
           <w:sz w:val="20"/>
           <w:szCs w:val="20"/>
         </w:rPr>
+        <w:lastRenderedPageBreak/>
         <w:t xml:space="preserve">                </w:t>
       </w:r>
       <w:r>
@@ -28249,7 +27976,6 @@
           <w:sz w:val="20"/>
           <w:szCs w:val="20"/>
         </w:rPr>
-        <w:lastRenderedPageBreak/>
         <w:t xml:space="preserve">                        },</w:t>
       </w:r>
     </w:p>
@@ -28679,47 +28405,7 @@
           <w:szCs w:val="20"/>
         </w:rPr>
         <w:tab/>
-        <w:t>"</w:t>
-      </w:r>
-      <w:proofErr w:type="gramStart"/>
-      <w:r>
-        <w:rPr>
-          <w:rFonts w:ascii="Calibri" w:hAnsi="Calibri" w:cs="Calibri"/>
-          <w:color w:val="000000" w:themeColor="text1"/>
-          <w:sz w:val="20"/>
-          <w:szCs w:val="20"/>
-        </w:rPr>
-        <w:t>called-Party-</w:t>
-      </w:r>
-      <w:proofErr w:type="spellStart"/>
-      <w:r>
-        <w:rPr>
-          <w:rFonts w:ascii="Calibri" w:hAnsi="Calibri" w:cs="Calibri"/>
-          <w:color w:val="000000" w:themeColor="text1"/>
-          <w:sz w:val="20"/>
-          <w:szCs w:val="20"/>
-        </w:rPr>
-        <w:t>BCDNumber</w:t>
-      </w:r>
-      <w:proofErr w:type="spellEnd"/>
-      <w:r>
-        <w:rPr>
-          <w:rFonts w:ascii="Calibri" w:hAnsi="Calibri" w:cs="Calibri"/>
-          <w:color w:val="000000" w:themeColor="text1"/>
-          <w:sz w:val="20"/>
-          <w:szCs w:val="20"/>
-        </w:rPr>
-        <w:t>-Nature</w:t>
-      </w:r>
-      <w:proofErr w:type="gramEnd"/>
-      <w:r>
-        <w:rPr>
-          <w:rFonts w:ascii="Calibri" w:hAnsi="Calibri" w:cs="Calibri"/>
-          <w:color w:val="000000" w:themeColor="text1"/>
-          <w:sz w:val="20"/>
-          <w:szCs w:val="20"/>
-        </w:rPr>
-        <w:t>": "0",</w:t>
+        <w:t>"called-Party-BCDNumber-Nature": "0",</w:t>
       </w:r>
     </w:p>
     <w:p>
@@ -28776,27 +28462,7 @@
           <w:szCs w:val="20"/>
         </w:rPr>
         <w:tab/>
-        <w:t>"</w:t>
-      </w:r>
-      <w:proofErr w:type="spellStart"/>
-      <w:r>
-        <w:rPr>
-          <w:rFonts w:ascii="Calibri" w:hAnsi="Calibri" w:cs="Calibri"/>
-          <w:color w:val="000000" w:themeColor="text1"/>
-          <w:sz w:val="20"/>
-          <w:szCs w:val="20"/>
-        </w:rPr>
-        <w:t>EventType</w:t>
-      </w:r>
-      <w:proofErr w:type="spellEnd"/>
-      <w:r>
-        <w:rPr>
-          <w:rFonts w:ascii="Calibri" w:hAnsi="Calibri" w:cs="Calibri"/>
-          <w:color w:val="000000" w:themeColor="text1"/>
-          <w:sz w:val="20"/>
-          <w:szCs w:val="20"/>
-        </w:rPr>
-        <w:t>-BCSM": "2"</w:t>
+        <w:t>"EventType-BCSM": "2"</w:t>
       </w:r>
     </w:p>
     <w:p>
@@ -29559,6 +29225,14 @@
                 <w:szCs w:val="20"/>
               </w:rPr>
               <w:br/>
+            </w:r>
+            <w:r>
+              <w:rPr>
+                <w:rFonts w:cstheme="minorHAnsi"/>
+                <w:sz w:val="20"/>
+                <w:szCs w:val="20"/>
+              </w:rPr>
+              <w:lastRenderedPageBreak/>
               <w:t>The error type is judged based on the first digit of an error code.</w:t>
             </w:r>
             <w:r>
@@ -29730,7 +29404,6 @@
                 <w:lang w:bidi="th-TH"/>
               </w:rPr>
             </w:pPr>
-            <w:proofErr w:type="spellStart"/>
             <w:r>
               <w:rPr>
                 <w:sz w:val="20"/>
@@ -29738,7 +29411,6 @@
               </w:rPr>
               <w:t>DiameterIdentity</w:t>
             </w:r>
-            <w:proofErr w:type="spellEnd"/>
           </w:p>
         </w:tc>
         <w:tc>
@@ -29870,7 +29542,6 @@
                 <w:szCs w:val="20"/>
               </w:rPr>
             </w:pPr>
-            <w:proofErr w:type="spellStart"/>
             <w:r>
               <w:rPr>
                 <w:sz w:val="20"/>
@@ -29878,7 +29549,6 @@
               </w:rPr>
               <w:t>DiameterIdentity</w:t>
             </w:r>
-            <w:proofErr w:type="spellEnd"/>
           </w:p>
         </w:tc>
         <w:tc>
@@ -29958,7 +29628,6 @@
                 <w:szCs w:val="18"/>
               </w:rPr>
             </w:pPr>
-            <w:proofErr w:type="spellStart"/>
             <w:r>
               <w:rPr>
                 <w:rFonts w:eastAsia="Times New Roman" w:cs="Times New Roman"/>
@@ -29966,17 +29635,7 @@
                 <w:sz w:val="16"/>
                 <w:szCs w:val="16"/>
               </w:rPr>
-              <w:t>Auth</w:t>
-            </w:r>
-            <w:proofErr w:type="spellEnd"/>
-            <w:r>
-              <w:rPr>
-                <w:rFonts w:eastAsia="Times New Roman" w:cs="Times New Roman"/>
-                <w:color w:val="000000"/>
-                <w:sz w:val="16"/>
-                <w:szCs w:val="16"/>
-              </w:rPr>
-              <w:t>-Application-Id</w:t>
+              <w:t>Auth-Application-Id</w:t>
             </w:r>
           </w:p>
         </w:tc>
@@ -30052,25 +29711,7 @@
                 <w:szCs w:val="20"/>
               </w:rPr>
               <w:br/>
-              <w:t xml:space="preserve">The </w:t>
-            </w:r>
-            <w:proofErr w:type="spellStart"/>
-            <w:r>
-              <w:rPr>
-                <w:rFonts w:cstheme="minorHAnsi"/>
-                <w:sz w:val="20"/>
-                <w:szCs w:val="20"/>
-              </w:rPr>
-              <w:t>Auth</w:t>
-            </w:r>
-            <w:proofErr w:type="spellEnd"/>
-            <w:r>
-              <w:rPr>
-                <w:rFonts w:cstheme="minorHAnsi"/>
-                <w:sz w:val="20"/>
-                <w:szCs w:val="20"/>
-              </w:rPr>
-              <w:t>-Application-Id AVP contains the following values:</w:t>
+              <w:t>The Auth-Application-Id AVP contains the following values:</w:t>
             </w:r>
             <w:r>
               <w:rPr>
@@ -30876,6 +30517,7 @@
                 <w:sz w:val="20"/>
                 <w:szCs w:val="20"/>
               </w:rPr>
+              <w:lastRenderedPageBreak/>
               <w:t>Grouped. Allows the transmission of additional MMS service-specific information.</w:t>
             </w:r>
           </w:p>
@@ -31292,7 +30934,6 @@
                 <w:szCs w:val="20"/>
               </w:rPr>
             </w:pPr>
-            <w:proofErr w:type="spellStart"/>
             <w:r>
               <w:rPr>
                 <w:rFonts w:eastAsia="Times New Roman" w:cs="Times New Roman"/>
@@ -31302,7 +30943,6 @@
               </w:rPr>
               <w:t>ChargePartyPayType</w:t>
             </w:r>
-            <w:proofErr w:type="spellEnd"/>
           </w:p>
         </w:tc>
         <w:tc>
@@ -31410,7 +31050,6 @@
                 <w:highlight w:val="yellow"/>
               </w:rPr>
             </w:pPr>
-            <w:proofErr w:type="spellStart"/>
             <w:r>
               <w:rPr>
                 <w:rFonts w:eastAsia="Times New Roman" w:cs="Times New Roman"/>
@@ -31419,18 +31058,7 @@
                 <w:szCs w:val="20"/>
                 <w:highlight w:val="yellow"/>
               </w:rPr>
-              <w:t>Auth</w:t>
-            </w:r>
-            <w:proofErr w:type="spellEnd"/>
-            <w:r>
-              <w:rPr>
-                <w:rFonts w:eastAsia="Times New Roman" w:cs="Times New Roman"/>
-                <w:color w:val="000000"/>
-                <w:sz w:val="20"/>
-                <w:szCs w:val="20"/>
-                <w:highlight w:val="yellow"/>
-              </w:rPr>
-              <w:t>-Information (Sub-Root)</w:t>
+              <w:t>Auth-Information (Sub-Root)</w:t>
             </w:r>
           </w:p>
         </w:tc>
@@ -31552,7 +31180,6 @@
                 <w:highlight w:val="yellow"/>
               </w:rPr>
             </w:pPr>
-            <w:proofErr w:type="spellStart"/>
             <w:r>
               <w:rPr>
                 <w:rFonts w:eastAsia="Times New Roman" w:cs="Times New Roman"/>
@@ -31563,7 +31190,6 @@
               </w:rPr>
               <w:t>Auth-UserState</w:t>
             </w:r>
-            <w:proofErr w:type="spellEnd"/>
           </w:p>
         </w:tc>
         <w:tc>
@@ -31684,7 +31310,6 @@
                 <w:highlight w:val="yellow"/>
               </w:rPr>
             </w:pPr>
-            <w:proofErr w:type="spellStart"/>
             <w:r>
               <w:rPr>
                 <w:rFonts w:eastAsia="Times New Roman" w:cs="Times New Roman"/>
@@ -31695,7 +31320,6 @@
               </w:rPr>
               <w:t>Auth-ResultCode</w:t>
             </w:r>
-            <w:proofErr w:type="spellEnd"/>
           </w:p>
         </w:tc>
         <w:tc>
@@ -31816,8 +31440,7 @@
                 <w:highlight w:val="yellow"/>
               </w:rPr>
             </w:pPr>
-            <w:commentRangeStart w:id="4"/>
-            <w:proofErr w:type="spellStart"/>
+            <w:commentRangeStart w:id="5"/>
             <w:r>
               <w:rPr>
                 <w:rFonts w:eastAsia="Times New Roman" w:cs="Times New Roman"/>
@@ -31826,25 +31449,14 @@
                 <w:szCs w:val="20"/>
                 <w:highlight w:val="yellow"/>
               </w:rPr>
-              <w:t>Auth</w:t>
-            </w:r>
-            <w:proofErr w:type="spellEnd"/>
-            <w:r>
-              <w:rPr>
-                <w:rFonts w:eastAsia="Times New Roman" w:cs="Times New Roman"/>
-                <w:color w:val="000000"/>
-                <w:sz w:val="20"/>
-                <w:szCs w:val="20"/>
-                <w:highlight w:val="yellow"/>
-              </w:rPr>
-              <w:t>-Action</w:t>
-            </w:r>
-            <w:commentRangeEnd w:id="4"/>
+              <w:t>Auth-Action</w:t>
+            </w:r>
+            <w:commentRangeEnd w:id="5"/>
             <w:r>
               <w:rPr>
                 <w:rStyle w:val="CommentReference"/>
               </w:rPr>
-              <w:commentReference w:id="4"/>
+              <w:commentReference w:id="5"/>
             </w:r>
           </w:p>
         </w:tc>
@@ -33654,27 +33266,7 @@
           <w:sz w:val="24"/>
           <w:szCs w:val="24"/>
         </w:rPr>
-        <w:t xml:space="preserve"> command sent from SBC to P-WRTC to terminate the </w:t>
-      </w:r>
-      <w:proofErr w:type="spellStart"/>
-      <w:r>
-        <w:rPr>
-          <w:rFonts w:ascii="Calibri" w:hAnsi="Calibri" w:cs="Calibri"/>
-          <w:color w:val="000000" w:themeColor="text1"/>
-          <w:sz w:val="24"/>
-          <w:szCs w:val="24"/>
-        </w:rPr>
-        <w:t>qouta</w:t>
-      </w:r>
-      <w:proofErr w:type="spellEnd"/>
-      <w:r>
-        <w:rPr>
-          <w:rFonts w:ascii="Calibri" w:hAnsi="Calibri" w:cs="Calibri"/>
-          <w:color w:val="000000" w:themeColor="text1"/>
-          <w:sz w:val="24"/>
-          <w:szCs w:val="24"/>
-        </w:rPr>
-        <w:t>.</w:t>
+        <w:t xml:space="preserve"> command sent from SBC to P-WRTC to terminate the qouta.</w:t>
       </w:r>
     </w:p>
     <w:p>
@@ -33694,49 +33286,7 @@
         <w:rPr>
           <w:rFonts w:cs="SimSun"/>
         </w:rPr>
-        <w:t xml:space="preserve">Format </w:t>
-      </w:r>
-      <w:proofErr w:type="gramStart"/>
-      <w:r>
-        <w:rPr>
-          <w:rFonts w:cs="SimSun"/>
-        </w:rPr>
-        <w:t>url</w:t>
-      </w:r>
-      <w:proofErr w:type="gramEnd"/>
-      <w:r>
-        <w:rPr>
-          <w:rFonts w:cs="SimSun"/>
-        </w:rPr>
-        <w:t>: "/</w:t>
-      </w:r>
-      <w:proofErr w:type="spellStart"/>
-      <w:r>
-        <w:rPr>
-          <w:rFonts w:cs="SimSun"/>
-        </w:rPr>
-        <w:t>AppName</w:t>
-      </w:r>
-      <w:proofErr w:type="spellEnd"/>
-      <w:r>
-        <w:rPr>
-          <w:rFonts w:cs="SimSun"/>
-        </w:rPr>
-        <w:t>/version/${</w:t>
-      </w:r>
-      <w:proofErr w:type="spellStart"/>
-      <w:r>
-        <w:rPr>
-          <w:rFonts w:cs="SimSun"/>
-        </w:rPr>
-        <w:t>SubNode</w:t>
-      </w:r>
-      <w:proofErr w:type="spellEnd"/>
-      <w:r>
-        <w:rPr>
-          <w:rFonts w:cs="SimSun"/>
-        </w:rPr>
-        <w:t>}/${command}/${x-session-id}?"</w:t>
+        <w:t>Format url: "/AppName/version/${SubNode}/${command}/${x-session-id}?"</w:t>
       </w:r>
     </w:p>
     <w:tbl>
@@ -33958,7 +33508,7 @@
               </w:rPr>
               <w:t>/</w:t>
             </w:r>
-            <w:commentRangeStart w:id="5"/>
+            <w:commentRangeStart w:id="6"/>
             <w:r>
               <w:rPr>
                 <w:noProof/>
@@ -33967,13 +33517,13 @@
               </w:rPr>
               <w:t>MO:123456…</w:t>
             </w:r>
-            <w:commentRangeEnd w:id="5"/>
+            <w:commentRangeEnd w:id="6"/>
             <w:r>
               <w:rPr>
                 <w:rStyle w:val="CommentReference"/>
                 <w:lang w:bidi="th-TH"/>
               </w:rPr>
-              <w:commentReference w:id="5"/>
+              <w:commentReference w:id="6"/>
             </w:r>
           </w:p>
         </w:tc>
@@ -35022,23 +34572,13 @@
                 <w:szCs w:val="18"/>
               </w:rPr>
             </w:pPr>
-            <w:proofErr w:type="spellStart"/>
             <w:r>
               <w:rPr>
                 <w:rFonts w:eastAsia="SimSun" w:cs="Times New Roman"/>
                 <w:sz w:val="18"/>
                 <w:szCs w:val="18"/>
               </w:rPr>
-              <w:t>Auth</w:t>
-            </w:r>
-            <w:proofErr w:type="spellEnd"/>
-            <w:r>
-              <w:rPr>
-                <w:rFonts w:eastAsia="SimSun" w:cs="Times New Roman"/>
-                <w:sz w:val="18"/>
-                <w:szCs w:val="18"/>
-              </w:rPr>
-              <w:t>-Application-Id</w:t>
+              <w:t>Auth-Application-Id</w:t>
             </w:r>
           </w:p>
         </w:tc>
@@ -35116,25 +34656,7 @@
                 <w:szCs w:val="20"/>
               </w:rPr>
               <w:br/>
-              <w:t xml:space="preserve">The </w:t>
-            </w:r>
-            <w:proofErr w:type="spellStart"/>
-            <w:r>
-              <w:rPr>
-                <w:rFonts w:cstheme="minorHAnsi"/>
-                <w:sz w:val="20"/>
-                <w:szCs w:val="20"/>
-              </w:rPr>
-              <w:t>Auth</w:t>
-            </w:r>
-            <w:proofErr w:type="spellEnd"/>
-            <w:r>
-              <w:rPr>
-                <w:rFonts w:cstheme="minorHAnsi"/>
-                <w:sz w:val="20"/>
-                <w:szCs w:val="20"/>
-              </w:rPr>
-              <w:t>-Application-Id AVP contains the following values:</w:t>
+              <w:t>The Auth-Application-Id AVP contains the following values:</w:t>
             </w:r>
             <w:r>
               <w:rPr>
@@ -35394,7 +34916,6 @@
                 <w:szCs w:val="20"/>
               </w:rPr>
             </w:pPr>
-            <w:proofErr w:type="spellStart"/>
             <w:r>
               <w:rPr>
                 <w:rFonts w:eastAsia="SimSun" w:cstheme="minorHAnsi"/>
@@ -35403,7 +34924,6 @@
               </w:rPr>
               <w:t>Enumerted</w:t>
             </w:r>
-            <w:proofErr w:type="spellEnd"/>
           </w:p>
         </w:tc>
         <w:tc>
@@ -35456,14 +34976,6 @@
                 <w:szCs w:val="20"/>
               </w:rPr>
               <w:br/>
-            </w:r>
-            <w:r>
-              <w:rPr>
-                <w:rFonts w:cstheme="minorHAnsi"/>
-                <w:sz w:val="20"/>
-                <w:szCs w:val="20"/>
-              </w:rPr>
-              <w:lastRenderedPageBreak/>
               <w:t>The CC-Request-Type AVP contains the following values:</w:t>
             </w:r>
             <w:r>
@@ -36095,7 +35607,6 @@
                 <w:szCs w:val="20"/>
               </w:rPr>
             </w:pPr>
-            <w:proofErr w:type="spellStart"/>
             <w:r>
               <w:rPr>
                 <w:rFonts w:eastAsia="SimSun" w:cstheme="minorHAnsi"/>
@@ -36104,7 +35615,6 @@
               </w:rPr>
               <w:t>DiameterIdentity</w:t>
             </w:r>
-            <w:proofErr w:type="spellEnd"/>
           </w:p>
         </w:tc>
         <w:tc>
@@ -36335,7 +35845,6 @@
                 <w:szCs w:val="20"/>
               </w:rPr>
             </w:pPr>
-            <w:proofErr w:type="spellStart"/>
             <w:r>
               <w:rPr>
                 <w:rFonts w:eastAsia="SimSun" w:cstheme="minorHAnsi"/>
@@ -36344,7 +35853,6 @@
               </w:rPr>
               <w:t>Enumerted</w:t>
             </w:r>
-            <w:proofErr w:type="spellEnd"/>
           </w:p>
         </w:tc>
         <w:tc>
@@ -36452,6 +35960,14 @@
                 <w:szCs w:val="20"/>
               </w:rPr>
               <w:br/>
+            </w:r>
+            <w:r>
+              <w:rPr>
+                <w:rFonts w:cstheme="minorHAnsi"/>
+                <w:sz w:val="20"/>
+                <w:szCs w:val="20"/>
+              </w:rPr>
+              <w:lastRenderedPageBreak/>
               <w:t>Note:</w:t>
             </w:r>
             <w:r>
@@ -38248,25 +37764,7 @@
                 <w:sz w:val="18"/>
                 <w:szCs w:val="18"/>
               </w:rPr>
-              <w:t>called-Party-</w:t>
-            </w:r>
-            <w:proofErr w:type="spellStart"/>
-            <w:r>
-              <w:rPr>
-                <w:rFonts w:eastAsia="SimSun" w:cs="Times New Roman"/>
-                <w:sz w:val="18"/>
-                <w:szCs w:val="18"/>
-              </w:rPr>
-              <w:t>BCDNumber</w:t>
-            </w:r>
-            <w:proofErr w:type="spellEnd"/>
-            <w:r>
-              <w:rPr>
-                <w:rFonts w:eastAsia="SimSun" w:cs="Times New Roman"/>
-                <w:sz w:val="18"/>
-                <w:szCs w:val="18"/>
-              </w:rPr>
-              <w:t>-Nature</w:t>
+              <w:t>called-Party-BCDNumber-Nature</w:t>
             </w:r>
           </w:p>
         </w:tc>
@@ -38389,23 +37887,13 @@
                 <w:szCs w:val="18"/>
               </w:rPr>
             </w:pPr>
-            <w:proofErr w:type="spellStart"/>
             <w:r>
               <w:rPr>
                 <w:rFonts w:eastAsia="SimSun" w:cs="Times New Roman"/>
                 <w:sz w:val="18"/>
                 <w:szCs w:val="18"/>
               </w:rPr>
-              <w:t>EventType</w:t>
-            </w:r>
-            <w:proofErr w:type="spellEnd"/>
-            <w:r>
-              <w:rPr>
-                <w:rFonts w:eastAsia="SimSun" w:cs="Times New Roman"/>
-                <w:sz w:val="18"/>
-                <w:szCs w:val="18"/>
-              </w:rPr>
-              <w:t>-BCSM</w:t>
+              <w:t>EventType-BCSM</w:t>
             </w:r>
           </w:p>
         </w:tc>
@@ -38496,8 +37984,6 @@
               </w:rPr>
               <w:t>MO=12</w:t>
             </w:r>
-            <w:bookmarkStart w:id="6" w:name="_GoBack"/>
-            <w:bookmarkEnd w:id="6"/>
           </w:p>
           <w:p>
             <w:pPr>
@@ -38531,7 +38017,6 @@
       <w:pPr>
         <w:pStyle w:val="Heading4"/>
         <w:rPr>
-          <w:rFonts w:hint="cs"/>
           <w:cs/>
         </w:rPr>
       </w:pPr>
@@ -38789,20 +38274,8 @@
           <w:szCs w:val="20"/>
           <w:highlight w:val="green"/>
         </w:rPr>
-        <w:t>MO</w:t>
-      </w:r>
-      <w:proofErr w:type="gramStart"/>
-      <w:r>
-        <w:rPr>
-          <w:rFonts w:ascii="Calibri" w:hAnsi="Calibri"/>
-          <w:color w:val="000000" w:themeColor="text1"/>
-          <w:sz w:val="20"/>
-          <w:szCs w:val="20"/>
-          <w:highlight w:val="green"/>
-        </w:rPr>
-        <w:t>:MZwDhjp9NO</w:t>
-      </w:r>
-      <w:proofErr w:type="gramEnd"/>
+        <w:t>MO:MZwDhjp9NO</w:t>
+      </w:r>
       <w:r>
         <w:rPr>
           <w:rFonts w:ascii="Calibri" w:hAnsi="Calibri" w:cs="Calibri"/>
@@ -38859,27 +38332,7 @@
           <w:szCs w:val="20"/>
         </w:rPr>
         <w:tab/>
-        <w:t>"</w:t>
-      </w:r>
-      <w:proofErr w:type="spellStart"/>
-      <w:r>
-        <w:rPr>
-          <w:rFonts w:ascii="Calibri" w:hAnsi="Calibri" w:cs="Calibri"/>
-          <w:color w:val="000000" w:themeColor="text1"/>
-          <w:sz w:val="20"/>
-          <w:szCs w:val="20"/>
-        </w:rPr>
-        <w:t>Auth</w:t>
-      </w:r>
-      <w:proofErr w:type="spellEnd"/>
-      <w:r>
-        <w:rPr>
-          <w:rFonts w:ascii="Calibri" w:hAnsi="Calibri" w:cs="Calibri"/>
-          <w:color w:val="000000" w:themeColor="text1"/>
-          <w:sz w:val="20"/>
-          <w:szCs w:val="20"/>
-        </w:rPr>
-        <w:t>-Application-Id": "4",</w:t>
+        <w:t>"Auth-Application-Id": "4",</w:t>
       </w:r>
     </w:p>
     <w:p>
@@ -39225,6 +38678,7 @@
           <w:sz w:val="20"/>
           <w:szCs w:val="20"/>
         </w:rPr>
+        <w:lastRenderedPageBreak/>
         <w:t xml:space="preserve">                </w:t>
       </w:r>
       <w:r>
@@ -39756,7 +39210,6 @@
           <w:sz w:val="20"/>
           <w:szCs w:val="20"/>
         </w:rPr>
-        <w:lastRenderedPageBreak/>
         <w:t xml:space="preserve">                </w:t>
       </w:r>
       <w:r>
@@ -39956,47 +39409,7 @@
           <w:szCs w:val="20"/>
         </w:rPr>
         <w:tab/>
-        <w:t>"</w:t>
-      </w:r>
-      <w:proofErr w:type="gramStart"/>
-      <w:r>
-        <w:rPr>
-          <w:rFonts w:ascii="Calibri" w:hAnsi="Calibri" w:cs="Calibri"/>
-          <w:color w:val="000000" w:themeColor="text1"/>
-          <w:sz w:val="20"/>
-          <w:szCs w:val="20"/>
-        </w:rPr>
-        <w:t>called-Party-</w:t>
-      </w:r>
-      <w:proofErr w:type="spellStart"/>
-      <w:r>
-        <w:rPr>
-          <w:rFonts w:ascii="Calibri" w:hAnsi="Calibri" w:cs="Calibri"/>
-          <w:color w:val="000000" w:themeColor="text1"/>
-          <w:sz w:val="20"/>
-          <w:szCs w:val="20"/>
-        </w:rPr>
-        <w:t>BCDNumber</w:t>
-      </w:r>
-      <w:proofErr w:type="spellEnd"/>
-      <w:r>
-        <w:rPr>
-          <w:rFonts w:ascii="Calibri" w:hAnsi="Calibri" w:cs="Calibri"/>
-          <w:color w:val="000000" w:themeColor="text1"/>
-          <w:sz w:val="20"/>
-          <w:szCs w:val="20"/>
-        </w:rPr>
-        <w:t>-Nature</w:t>
-      </w:r>
-      <w:proofErr w:type="gramEnd"/>
-      <w:r>
-        <w:rPr>
-          <w:rFonts w:ascii="Calibri" w:hAnsi="Calibri" w:cs="Calibri"/>
-          <w:color w:val="000000" w:themeColor="text1"/>
-          <w:sz w:val="20"/>
-          <w:szCs w:val="20"/>
-        </w:rPr>
-        <w:t>": "0",</w:t>
+        <w:t>"called-Party-BCDNumber-Nature": "0",</w:t>
       </w:r>
     </w:p>
     <w:p>
@@ -40053,27 +39466,7 @@
           <w:szCs w:val="20"/>
         </w:rPr>
         <w:tab/>
-        <w:t>"</w:t>
-      </w:r>
-      <w:proofErr w:type="spellStart"/>
-      <w:r>
-        <w:rPr>
-          <w:rFonts w:ascii="Calibri" w:hAnsi="Calibri" w:cs="Calibri"/>
-          <w:color w:val="000000" w:themeColor="text1"/>
-          <w:sz w:val="20"/>
-          <w:szCs w:val="20"/>
-        </w:rPr>
-        <w:t>EventType</w:t>
-      </w:r>
-      <w:proofErr w:type="spellEnd"/>
-      <w:r>
-        <w:rPr>
-          <w:rFonts w:ascii="Calibri" w:hAnsi="Calibri" w:cs="Calibri"/>
-          <w:color w:val="000000" w:themeColor="text1"/>
-          <w:sz w:val="20"/>
-          <w:szCs w:val="20"/>
-        </w:rPr>
-        <w:t>-BCSM": "2"</w:t>
+        <w:t>"EventType-BCSM": "2"</w:t>
       </w:r>
     </w:p>
     <w:p>
@@ -40901,7 +40294,6 @@
                 <w:lang w:bidi="th-TH"/>
               </w:rPr>
             </w:pPr>
-            <w:proofErr w:type="spellStart"/>
             <w:r>
               <w:rPr>
                 <w:sz w:val="20"/>
@@ -40909,7 +40301,6 @@
               </w:rPr>
               <w:t>DiameterIdentity</w:t>
             </w:r>
-            <w:proofErr w:type="spellEnd"/>
           </w:p>
         </w:tc>
         <w:tc>
@@ -41041,7 +40432,6 @@
                 <w:szCs w:val="20"/>
               </w:rPr>
             </w:pPr>
-            <w:proofErr w:type="spellStart"/>
             <w:r>
               <w:rPr>
                 <w:sz w:val="20"/>
@@ -41049,7 +40439,6 @@
               </w:rPr>
               <w:t>DiameterIdentity</w:t>
             </w:r>
-            <w:proofErr w:type="spellEnd"/>
           </w:p>
         </w:tc>
         <w:tc>
@@ -41129,7 +40518,6 @@
                 <w:szCs w:val="18"/>
               </w:rPr>
             </w:pPr>
-            <w:proofErr w:type="spellStart"/>
             <w:r>
               <w:rPr>
                 <w:rFonts w:eastAsia="Times New Roman" w:cs="Times New Roman"/>
@@ -41137,17 +40525,7 @@
                 <w:sz w:val="16"/>
                 <w:szCs w:val="16"/>
               </w:rPr>
-              <w:t>Auth</w:t>
-            </w:r>
-            <w:proofErr w:type="spellEnd"/>
-            <w:r>
-              <w:rPr>
-                <w:rFonts w:eastAsia="Times New Roman" w:cs="Times New Roman"/>
-                <w:color w:val="000000"/>
-                <w:sz w:val="16"/>
-                <w:szCs w:val="16"/>
-              </w:rPr>
-              <w:t>-Application-Id</w:t>
+              <w:t>Auth-Application-Id</w:t>
             </w:r>
           </w:p>
         </w:tc>
@@ -41223,25 +40601,7 @@
                 <w:szCs w:val="20"/>
               </w:rPr>
               <w:br/>
-              <w:t xml:space="preserve">The </w:t>
-            </w:r>
-            <w:proofErr w:type="spellStart"/>
-            <w:r>
-              <w:rPr>
-                <w:rFonts w:cstheme="minorHAnsi"/>
-                <w:sz w:val="20"/>
-                <w:szCs w:val="20"/>
-              </w:rPr>
-              <w:t>Auth</w:t>
-            </w:r>
-            <w:proofErr w:type="spellEnd"/>
-            <w:r>
-              <w:rPr>
-                <w:rFonts w:cstheme="minorHAnsi"/>
-                <w:sz w:val="20"/>
-                <w:szCs w:val="20"/>
-              </w:rPr>
-              <w:t>-Application-Id AVP contains the following values:</w:t>
+              <w:t>The Auth-Application-Id AVP contains the following values:</w:t>
             </w:r>
             <w:r>
               <w:rPr>
@@ -41295,14 +40655,6 @@
                 <w:szCs w:val="20"/>
               </w:rPr>
               <w:br/>
-            </w:r>
-            <w:r>
-              <w:rPr>
-                <w:rFonts w:cstheme="minorHAnsi"/>
-                <w:sz w:val="20"/>
-                <w:szCs w:val="20"/>
-              </w:rPr>
-              <w:lastRenderedPageBreak/>
               <w:t xml:space="preserve">      0xffffffff: Indicates the relay</w:t>
             </w:r>
             <w:r>
@@ -42364,7 +41716,6 @@
                 <w:szCs w:val="20"/>
               </w:rPr>
             </w:pPr>
-            <w:proofErr w:type="spellStart"/>
             <w:r>
               <w:rPr>
                 <w:rFonts w:eastAsia="Times New Roman" w:cs="Times New Roman"/>
@@ -42374,7 +41725,6 @@
               </w:rPr>
               <w:t>ChargePartyPayType</w:t>
             </w:r>
-            <w:proofErr w:type="spellEnd"/>
           </w:p>
         </w:tc>
         <w:tc>
@@ -42451,6 +41801,7 @@
         </w:rPr>
       </w:pPr>
       <w:r>
+        <w:lastRenderedPageBreak/>
         <w:t>Example</w:t>
       </w:r>
     </w:p>
@@ -43313,7 +42664,6 @@
           <w:szCs w:val="16"/>
           <w:lang w:val="de-DE" w:eastAsia="fa-IR" w:bidi="fa-IR"/>
         </w:rPr>
-        <w:lastRenderedPageBreak/>
         <w:t xml:space="preserve">    </w:t>
       </w:r>
       <w:r>
@@ -43512,7 +42862,6 @@
           <w:cs/>
         </w:rPr>
       </w:pPr>
-      <w:proofErr w:type="spellStart"/>
       <w:r>
         <w:rPr>
           <w:b/>
@@ -43522,7 +42871,6 @@
         </w:rPr>
         <w:t>Refference</w:t>
       </w:r>
-      <w:proofErr w:type="spellEnd"/>
     </w:p>
     <w:tbl>
       <w:tblPr>
@@ -44568,7 +43916,6 @@
                 <w:szCs w:val="16"/>
               </w:rPr>
             </w:pPr>
-            <w:proofErr w:type="spellStart"/>
             <w:r>
               <w:rPr>
                 <w:rFonts w:eastAsia="SimSun" w:cs="Times New Roman"/>
@@ -44577,7 +43924,6 @@
               </w:rPr>
               <w:t>OctetString</w:t>
             </w:r>
-            <w:proofErr w:type="spellEnd"/>
           </w:p>
         </w:tc>
       </w:tr>
@@ -44610,27 +43956,7 @@
                 <w:szCs w:val="16"/>
                 <w:highlight w:val="green"/>
               </w:rPr>
-              <w:t xml:space="preserve">{ </w:t>
-            </w:r>
-            <w:proofErr w:type="spellStart"/>
-            <w:r>
-              <w:rPr>
-                <w:rFonts w:eastAsia="SimSun" w:cs="Times New Roman"/>
-                <w:sz w:val="16"/>
-                <w:szCs w:val="16"/>
-                <w:highlight w:val="green"/>
-              </w:rPr>
-              <w:t>Auth</w:t>
-            </w:r>
-            <w:proofErr w:type="spellEnd"/>
-            <w:r>
-              <w:rPr>
-                <w:rFonts w:eastAsia="SimSun" w:cs="Times New Roman"/>
-                <w:sz w:val="16"/>
-                <w:szCs w:val="16"/>
-                <w:highlight w:val="green"/>
-              </w:rPr>
-              <w:t>-Application-Id }</w:t>
+              <w:t>{ Auth-Application-Id }</w:t>
             </w:r>
             <w:r>
               <w:rPr>
@@ -45048,18 +44374,8 @@
                 <w:sz w:val="16"/>
                 <w:szCs w:val="16"/>
               </w:rPr>
-              <w:t xml:space="preserve"> String Ex. </w:t>
-            </w:r>
-            <w:proofErr w:type="spellStart"/>
-            <w:r>
-              <w:rPr>
-                <w:rFonts w:eastAsia="SimSun" w:cs="Times New Roman"/>
-                <w:sz w:val="16"/>
-                <w:szCs w:val="16"/>
-              </w:rPr>
-              <w:t>Voice@Triangular</w:t>
-            </w:r>
-            <w:proofErr w:type="spellEnd"/>
+              <w:t xml:space="preserve"> String Ex. Voice@Triangular</w:t>
+            </w:r>
           </w:p>
         </w:tc>
         <w:tc>
@@ -45402,7 +44718,6 @@
                 <w:szCs w:val="16"/>
               </w:rPr>
             </w:pPr>
-            <w:proofErr w:type="spellStart"/>
             <w:r>
               <w:rPr>
                 <w:rFonts w:eastAsia="SimSun" w:cs="Times New Roman"/>
@@ -45411,7 +44726,6 @@
               </w:rPr>
               <w:t>OctetString</w:t>
             </w:r>
-            <w:proofErr w:type="spellEnd"/>
           </w:p>
         </w:tc>
       </w:tr>
@@ -45796,7 +45110,6 @@
                 <w:szCs w:val="16"/>
               </w:rPr>
             </w:pPr>
-            <w:proofErr w:type="spellStart"/>
             <w:r>
               <w:rPr>
                 <w:rFonts w:eastAsia="SimSun" w:cs="Times New Roman"/>
@@ -45805,7 +45118,6 @@
               </w:rPr>
               <w:t>Enumerted</w:t>
             </w:r>
-            <w:proofErr w:type="spellEnd"/>
           </w:p>
         </w:tc>
       </w:tr>
@@ -45831,7 +45143,6 @@
                 <w:szCs w:val="16"/>
               </w:rPr>
             </w:pPr>
-            <w:proofErr w:type="gramStart"/>
             <w:r>
               <w:rPr>
                 <w:rFonts w:eastAsia="SimSun" w:cs="Times New Roman"/>
@@ -45839,17 +45150,7 @@
                 <w:szCs w:val="16"/>
                 <w:highlight w:val="green"/>
               </w:rPr>
-              <w:t>{ CC</w:t>
-            </w:r>
-            <w:proofErr w:type="gramEnd"/>
-            <w:r>
-              <w:rPr>
-                <w:rFonts w:eastAsia="SimSun" w:cs="Times New Roman"/>
-                <w:sz w:val="16"/>
-                <w:szCs w:val="16"/>
-                <w:highlight w:val="green"/>
-              </w:rPr>
-              <w:t>-Request-Number }</w:t>
+              <w:t>{ CC-Request-Number }</w:t>
             </w:r>
             <w:r>
               <w:rPr>
@@ -46661,7 +45962,6 @@
                 <w:szCs w:val="16"/>
               </w:rPr>
             </w:pPr>
-            <w:proofErr w:type="spellStart"/>
             <w:r>
               <w:rPr>
                 <w:rFonts w:eastAsia="SimSun" w:cs="Times New Roman"/>
@@ -46670,7 +45970,6 @@
               </w:rPr>
               <w:t>OctetString</w:t>
             </w:r>
-            <w:proofErr w:type="spellEnd"/>
           </w:p>
         </w:tc>
       </w:tr>
@@ -47167,7 +46466,6 @@
               </w:rPr>
               <w:t xml:space="preserve">เอามาจาก </w:t>
             </w:r>
-            <w:proofErr w:type="spellStart"/>
             <w:r>
               <w:rPr>
                 <w:rFonts w:eastAsia="SimSun"/>
@@ -47176,7 +46474,6 @@
               </w:rPr>
               <w:t>config</w:t>
             </w:r>
-            <w:proofErr w:type="spellEnd"/>
           </w:p>
         </w:tc>
         <w:tc>
@@ -47519,7 +46816,6 @@
                 <w:szCs w:val="16"/>
               </w:rPr>
             </w:pPr>
-            <w:proofErr w:type="spellStart"/>
             <w:r>
               <w:rPr>
                 <w:rFonts w:eastAsia="SimSun" w:cs="Times New Roman"/>
@@ -47528,7 +46824,6 @@
               </w:rPr>
               <w:t>DiameterIdentity</w:t>
             </w:r>
-            <w:proofErr w:type="spellEnd"/>
           </w:p>
         </w:tc>
       </w:tr>
@@ -48331,7 +47626,6 @@
                 <w:szCs w:val="16"/>
               </w:rPr>
             </w:pPr>
-            <w:proofErr w:type="spellStart"/>
             <w:r>
               <w:rPr>
                 <w:rFonts w:eastAsia="SimSun" w:cs="Times New Roman"/>
@@ -48340,7 +47634,6 @@
               </w:rPr>
               <w:t>Enumerted</w:t>
             </w:r>
-            <w:proofErr w:type="spellEnd"/>
           </w:p>
         </w:tc>
       </w:tr>
@@ -48738,7 +48031,6 @@
                 <w:szCs w:val="16"/>
               </w:rPr>
             </w:pPr>
-            <w:proofErr w:type="spellStart"/>
             <w:r>
               <w:rPr>
                 <w:rFonts w:eastAsia="SimSun" w:cs="Times New Roman"/>
@@ -48747,7 +48039,6 @@
               </w:rPr>
               <w:t>OctetString</w:t>
             </w:r>
-            <w:proofErr w:type="spellEnd"/>
           </w:p>
         </w:tc>
       </w:tr>
@@ -49190,7 +48481,6 @@
               </w:rPr>
               <w:t xml:space="preserve">เอามาจาก </w:t>
             </w:r>
-            <w:proofErr w:type="spellStart"/>
             <w:r>
               <w:rPr>
                 <w:rFonts w:eastAsia="SimSun"/>
@@ -49198,17 +48488,7 @@
                 <w:szCs w:val="16"/>
                 <w:highlight w:val="green"/>
               </w:rPr>
-              <w:t>conf</w:t>
-            </w:r>
-            <w:proofErr w:type="spellEnd"/>
-            <w:r>
-              <w:rPr>
-                <w:rFonts w:eastAsia="SimSun"/>
-                <w:sz w:val="16"/>
-                <w:szCs w:val="16"/>
-                <w:highlight w:val="green"/>
-              </w:rPr>
-              <w:t xml:space="preserve"> </w:t>
+              <w:t xml:space="preserve">conf </w:t>
             </w:r>
             <w:r>
               <w:rPr>
@@ -51282,6 +50562,7 @@
                 <w:szCs w:val="16"/>
                 <w:highlight w:val="green"/>
               </w:rPr>
+              <w:lastRenderedPageBreak/>
               <w:t xml:space="preserve">[ Charge-Flow-Type ] Default </w:t>
             </w:r>
             <w:r>
@@ -51741,7 +51022,6 @@
               </w:rPr>
               <w:t xml:space="preserve">ส่งค่าเดียวกับ </w:t>
             </w:r>
-            <w:proofErr w:type="spellStart"/>
             <w:r>
               <w:rPr>
                 <w:rFonts w:eastAsia="SimSun"/>
@@ -51750,7 +51030,6 @@
               </w:rPr>
               <w:t>EventTimeStamp</w:t>
             </w:r>
-            <w:proofErr w:type="spellEnd"/>
           </w:p>
         </w:tc>
         <w:tc>
@@ -52093,7 +51372,6 @@
                 <w:szCs w:val="16"/>
               </w:rPr>
             </w:pPr>
-            <w:proofErr w:type="spellStart"/>
             <w:r>
               <w:rPr>
                 <w:rFonts w:eastAsia="SimSun" w:cs="Times New Roman"/>
@@ -52102,7 +51380,6 @@
               </w:rPr>
               <w:t>OctetString</w:t>
             </w:r>
-            <w:proofErr w:type="spellEnd"/>
           </w:p>
         </w:tc>
       </w:tr>
@@ -52919,7 +52196,6 @@
                 <w:szCs w:val="16"/>
               </w:rPr>
             </w:pPr>
-            <w:proofErr w:type="spellStart"/>
             <w:r>
               <w:rPr>
                 <w:rFonts w:eastAsia="SimSun" w:cs="Times New Roman"/>
@@ -52928,7 +52204,6 @@
               </w:rPr>
               <w:t>OctetString</w:t>
             </w:r>
-            <w:proofErr w:type="spellEnd"/>
           </w:p>
         </w:tc>
       </w:tr>
@@ -53754,27 +53029,7 @@
                 <w:szCs w:val="16"/>
                 <w:highlight w:val="green"/>
               </w:rPr>
-              <w:t>[called-Party-</w:t>
-            </w:r>
-            <w:proofErr w:type="spellStart"/>
-            <w:r>
-              <w:rPr>
-                <w:rFonts w:eastAsia="SimSun" w:cs="Times New Roman"/>
-                <w:sz w:val="16"/>
-                <w:szCs w:val="16"/>
-                <w:highlight w:val="green"/>
-              </w:rPr>
-              <w:t>BCDNumber</w:t>
-            </w:r>
-            <w:proofErr w:type="spellEnd"/>
-            <w:r>
-              <w:rPr>
-                <w:rFonts w:eastAsia="SimSun" w:cs="Times New Roman"/>
-                <w:sz w:val="16"/>
-                <w:szCs w:val="16"/>
-                <w:highlight w:val="green"/>
-              </w:rPr>
-              <w:t>-Nature]    4</w:t>
+              <w:t>[called-Party-BCDNumber-Nature]    4</w:t>
             </w:r>
           </w:p>
         </w:tc>
@@ -54160,27 +53415,7 @@
                 <w:szCs w:val="16"/>
                 <w:highlight w:val="green"/>
               </w:rPr>
-              <w:t xml:space="preserve">[ </w:t>
-            </w:r>
-            <w:proofErr w:type="spellStart"/>
-            <w:r>
-              <w:rPr>
-                <w:rFonts w:eastAsia="SimSun" w:cs="Times New Roman"/>
-                <w:sz w:val="16"/>
-                <w:szCs w:val="16"/>
-                <w:highlight w:val="green"/>
-              </w:rPr>
-              <w:t>EventType</w:t>
-            </w:r>
-            <w:proofErr w:type="spellEnd"/>
-            <w:r>
-              <w:rPr>
-                <w:rFonts w:eastAsia="SimSun" w:cs="Times New Roman"/>
-                <w:sz w:val="16"/>
-                <w:szCs w:val="16"/>
-                <w:highlight w:val="green"/>
-              </w:rPr>
-              <w:t>-BCSM ]</w:t>
+              <w:t>[ EventType-BCSM ]</w:t>
             </w:r>
             <w:r>
               <w:rPr>
@@ -54616,49 +53851,6 @@
 
 <file path=word/comments.xml><?xml version="1.0" encoding="utf-8"?>
 <w:comments xmlns:wpc="http://schemas.microsoft.com/office/word/2010/wordprocessingCanvas" xmlns:mc="http://schemas.openxmlformats.org/markup-compatibility/2006" xmlns:o="urn:schemas-microsoft-com:office:office" xmlns:r="http://schemas.openxmlformats.org/officeDocument/2006/relationships" xmlns:m="http://schemas.openxmlformats.org/officeDocument/2006/math" xmlns:v="urn:schemas-microsoft-com:vml" xmlns:wp14="http://schemas.microsoft.com/office/word/2010/wordprocessingDrawing" xmlns:wp="http://schemas.openxmlformats.org/drawingml/2006/wordprocessingDrawing" xmlns:w10="urn:schemas-microsoft-com:office:word" xmlns:w="http://schemas.openxmlformats.org/wordprocessingml/2006/main" xmlns:w14="http://schemas.microsoft.com/office/word/2010/wordml" xmlns:w15="http://schemas.microsoft.com/office/word/2012/wordml" xmlns:wpg="http://schemas.microsoft.com/office/word/2010/wordprocessingGroup" xmlns:wpi="http://schemas.microsoft.com/office/word/2010/wordprocessingInk" xmlns:wne="http://schemas.microsoft.com/office/word/2006/wordml" xmlns:wps="http://schemas.microsoft.com/office/word/2010/wordprocessingShape" mc:Ignorable="w14 w15 wp14">
-  <w:comment w:id="0" w:author="TuM" w:date="2017-01-30T14:47:00Z" w:initials="T">
-    <w:p>
-      <w:pPr>
-        <w:pStyle w:val="CommentText"/>
-        <w:rPr>
-          <w:cs/>
-        </w:rPr>
-      </w:pPr>
-      <w:r>
-        <w:rPr>
-          <w:rStyle w:val="CommentReference"/>
-        </w:rPr>
-        <w:annotationRef/>
-      </w:r>
-      <w:r>
-        <w:rPr>
-          <w:rFonts w:hint="cs"/>
-          <w:cs/>
-        </w:rPr>
-        <w:t xml:space="preserve">เอาค่ามาจาก </w:t>
-      </w:r>
-      <w:r>
-        <w:t xml:space="preserve">Callback-Session </w:t>
-      </w:r>
-      <w:r>
-        <w:rPr>
-          <w:rFonts w:hint="cs"/>
-          <w:cs/>
-        </w:rPr>
-        <w:t xml:space="preserve">ตอนที่ </w:t>
-      </w:r>
-      <w:r>
-        <w:t xml:space="preserve">P </w:t>
-      </w:r>
-      <w:r>
-        <w:rPr>
-          <w:rFonts w:hint="cs"/>
-          <w:cs/>
-        </w:rPr>
-        <w:t>ส่งมา</w:t>
-      </w:r>
-    </w:p>
-  </w:comment>
   <w:comment w:id="1" w:author="TuM" w:date="2017-01-30T14:47:00Z" w:initials="T">
     <w:p>
       <w:pPr>
@@ -54681,7 +53873,7 @@
         <w:t xml:space="preserve">เอาค่ามาจาก </w:t>
       </w:r>
       <w:r>
-        <w:t xml:space="preserve">Callback-URL </w:t>
+        <w:t xml:space="preserve">Callback-Session </w:t>
       </w:r>
       <w:r>
         <w:rPr>
@@ -54702,7 +53894,50 @@
       </w:r>
     </w:p>
   </w:comment>
-  <w:comment w:id="2" w:author="TuM" w:date="2017-02-03T09:45:00Z" w:initials="T">
+  <w:comment w:id="2" w:author="TuM" w:date="2017-01-30T14:47:00Z" w:initials="T">
+    <w:p>
+      <w:pPr>
+        <w:pStyle w:val="CommentText"/>
+        <w:rPr>
+          <w:cs/>
+        </w:rPr>
+      </w:pPr>
+      <w:r>
+        <w:rPr>
+          <w:rStyle w:val="CommentReference"/>
+        </w:rPr>
+        <w:annotationRef/>
+      </w:r>
+      <w:r>
+        <w:rPr>
+          <w:rFonts w:hint="cs"/>
+          <w:cs/>
+        </w:rPr>
+        <w:t xml:space="preserve">เอาค่ามาจาก </w:t>
+      </w:r>
+      <w:r>
+        <w:t xml:space="preserve">Callback-URL </w:t>
+      </w:r>
+      <w:r>
+        <w:rPr>
+          <w:rFonts w:hint="cs"/>
+          <w:cs/>
+        </w:rPr>
+        <w:t xml:space="preserve">ตอนที่ </w:t>
+      </w:r>
+      <w:r>
+        <w:t xml:space="preserve">P </w:t>
+      </w:r>
+      <w:r>
+        <w:rPr>
+          <w:rFonts w:hint="cs"/>
+          <w:cs/>
+        </w:rPr>
+        <w:t>ส่งมา</w:t>
+      </w:r>
+    </w:p>
+  </w:comment>
+  <w:comment w:id="3" w:author="TuM" w:date="2017-02-03T09:45:00Z" w:initials="T">
     <w:p>
       <w:pPr>
         <w:pStyle w:val="CommentText"/>
@@ -54724,16 +53959,11 @@
         <w:t xml:space="preserve">นี้มีเฉพาะ </w:t>
       </w:r>
       <w:r>
-        <w:t xml:space="preserve">‘CC-Request-Type’ = </w:t>
-      </w:r>
-      <w:proofErr w:type="gramStart"/>
-      <w:r>
-        <w:t>2 ,3</w:t>
-      </w:r>
-      <w:proofErr w:type="gramEnd"/>
+        <w:t>‘CC-Request-Type’ = 2 ,3</w:t>
+      </w:r>
     </w:p>
   </w:comment>
-  <w:comment w:id="3" w:author="TuM" w:date="2017-01-30T14:47:00Z" w:initials="T">
+  <w:comment w:id="4" w:author="TuM" w:date="2017-01-30T14:47:00Z" w:initials="T">
     <w:p>
       <w:pPr>
         <w:pStyle w:val="CommentText"/>
@@ -54776,7 +54006,7 @@
       </w:r>
     </w:p>
   </w:comment>
-  <w:comment w:id="4" w:author="TuM" w:date="2017-02-03T09:38:00Z" w:initials="T">
+  <w:comment w:id="5" w:author="TuM" w:date="2017-02-03T09:38:00Z" w:initials="T">
     <w:p>
       <w:pPr>
         <w:pStyle w:val="CommentText"/>
@@ -54809,7 +54039,7 @@
       </w:r>
     </w:p>
   </w:comment>
-  <w:comment w:id="5" w:author="TuM" w:date="2017-01-30T14:47:00Z" w:initials="T">
+  <w:comment w:id="6" w:author="TuM" w:date="2017-01-30T14:47:00Z" w:initials="T">
     <w:p>
       <w:pPr>
         <w:pStyle w:val="CommentText"/>
@@ -56658,6 +55888,119 @@
       </w:rPr>
     </w:lvl>
   </w:abstractNum>
+  <w:abstractNum w:abstractNumId="16">
+    <w:nsid w:val="7FF954AC"/>
+    <w:multiLevelType w:val="hybridMultilevel"/>
+    <w:tmpl w:val="299EE520"/>
+    <w:lvl w:ilvl="0" w:tplc="04090001">
+      <w:start w:val="1"/>
+      <w:numFmt w:val="bullet"/>
+      <w:lvlText w:val=""/>
+      <w:lvlJc w:val="left"/>
+      <w:pPr>
+        <w:ind w:left="720" w:hanging="360"/>
+      </w:pPr>
+      <w:rPr>
+        <w:rFonts w:ascii="Symbol" w:hAnsi="Symbol" w:hint="default"/>
+      </w:rPr>
+    </w:lvl>
+    <w:lvl w:ilvl="1" w:tplc="04090003" w:tentative="1">
+      <w:start w:val="1"/>
+      <w:numFmt w:val="bullet"/>
+      <w:lvlText w:val="o"/>
+      <w:lvlJc w:val="left"/>
+      <w:pPr>
+        <w:ind w:left="1440" w:hanging="360"/>
+      </w:pPr>
+      <w:rPr>
+        <w:rFonts w:ascii="Courier New" w:hAnsi="Courier New" w:cs="Courier New" w:hint="default"/>
+      </w:rPr>
+    </w:lvl>
+    <w:lvl w:ilvl="2" w:tplc="04090005" w:tentative="1">
+      <w:start w:val="1"/>
+      <w:numFmt w:val="bullet"/>
+      <w:lvlText w:val=""/>
+      <w:lvlJc w:val="left"/>
+      <w:pPr>
+        <w:ind w:left="2160" w:hanging="360"/>
+      </w:pPr>
+      <w:rPr>
+        <w:rFonts w:ascii="Wingdings" w:hAnsi="Wingdings" w:hint="default"/>
+      </w:rPr>
+    </w:lvl>
+    <w:lvl w:ilvl="3" w:tplc="04090001" w:tentative="1">
+      <w:start w:val="1"/>
+      <w:numFmt w:val="bullet"/>
+      <w:lvlText w:val=""/>
+      <w:lvlJc w:val="left"/>
+      <w:pPr>
+        <w:ind w:left="2880" w:hanging="360"/>
+      </w:pPr>
+      <w:rPr>
+        <w:rFonts w:ascii="Symbol" w:hAnsi="Symbol" w:hint="default"/>
+      </w:rPr>
+    </w:lvl>
+    <w:lvl w:ilvl="4" w:tplc="04090003" w:tentative="1">
+      <w:start w:val="1"/>
+      <w:numFmt w:val="bullet"/>
+      <w:lvlText w:val="o"/>
+      <w:lvlJc w:val="left"/>
+      <w:pPr>
+        <w:ind w:left="3600" w:hanging="360"/>
+      </w:pPr>
+      <w:rPr>
+        <w:rFonts w:ascii="Courier New" w:hAnsi="Courier New" w:cs="Courier New" w:hint="default"/>
+      </w:rPr>
+    </w:lvl>
+    <w:lvl w:ilvl="5" w:tplc="04090005" w:tentative="1">
+      <w:start w:val="1"/>
+      <w:numFmt w:val="bullet"/>
+      <w:lvlText w:val=""/>
+      <w:lvlJc w:val="left"/>
+      <w:pPr>
+        <w:ind w:left="4320" w:hanging="360"/>
+      </w:pPr>
+      <w:rPr>
+        <w:rFonts w:ascii="Wingdings" w:hAnsi="Wingdings" w:hint="default"/>
+      </w:rPr>
+    </w:lvl>
+    <w:lvl w:ilvl="6" w:tplc="04090001" w:tentative="1">
+      <w:start w:val="1"/>
+      <w:numFmt w:val="bullet"/>
+      <w:lvlText w:val=""/>
+      <w:lvlJc w:val="left"/>
+      <w:pPr>
+        <w:ind w:left="5040" w:hanging="360"/>
+      </w:pPr>
+      <w:rPr>
+        <w:rFonts w:ascii="Symbol" w:hAnsi="Symbol" w:hint="default"/>
+      </w:rPr>
+    </w:lvl>
+    <w:lvl w:ilvl="7" w:tplc="04090003" w:tentative="1">
+      <w:start w:val="1"/>
+      <w:numFmt w:val="bullet"/>
+      <w:lvlText w:val="o"/>
+      <w:lvlJc w:val="left"/>
+      <w:pPr>
+        <w:ind w:left="5760" w:hanging="360"/>
+      </w:pPr>
+      <w:rPr>
+        <w:rFonts w:ascii="Courier New" w:hAnsi="Courier New" w:cs="Courier New" w:hint="default"/>
+      </w:rPr>
+    </w:lvl>
+    <w:lvl w:ilvl="8" w:tplc="04090005" w:tentative="1">
+      <w:start w:val="1"/>
+      <w:numFmt w:val="bullet"/>
+      <w:lvlText w:val=""/>
+      <w:lvlJc w:val="left"/>
+      <w:pPr>
+        <w:ind w:left="6480" w:hanging="360"/>
+      </w:pPr>
+      <w:rPr>
+        <w:rFonts w:ascii="Wingdings" w:hAnsi="Wingdings" w:hint="default"/>
+      </w:rPr>
+    </w:lvl>
+  </w:abstractNum>
   <w:num w:numId="1">
     <w:abstractNumId w:val="4"/>
   </w:num>
@@ -56705,6 +56048,9 @@
   </w:num>
   <w:num w:numId="16">
     <w:abstractNumId w:val="1"/>
+  </w:num>
+  <w:num w:numId="17">
+    <w:abstractNumId w:val="16"/>
   </w:num>
 </w:numbering>
 </file>
@@ -59005,7 +58351,7 @@
 </file>
 
 <file path=customXml/itemProps1.xml><?xml version="1.0" encoding="utf-8"?>
-<ds:datastoreItem xmlns:ds="http://schemas.openxmlformats.org/officeDocument/2006/customXml" ds:itemID="{1C3A52FE-D000-43EB-A988-98E2B2C37D13}">
+<ds:datastoreItem xmlns:ds="http://schemas.openxmlformats.org/officeDocument/2006/customXml" ds:itemID="{733411FD-60B7-4247-8853-9C7A174883C0}">
   <ds:schemaRefs>
     <ds:schemaRef ds:uri="http://schemas.openxmlformats.org/officeDocument/2006/bibliography"/>
   </ds:schemaRefs>

</xml_diff>